<commit_message>
Added KD summary and Group intro. Updated abstract of previous base proposal.
</commit_message>
<xml_diff>
--- a/CurrentAndPendingSupport/CandP_KaushikDe.docx
+++ b/CurrentAndPendingSupport/CandP_KaushikDe.docx
@@ -1,6 +1,6 @@
 
 <file path=word/document.xml><?xml version="1.0" encoding="utf-8"?>
-<w:document xmlns:wpc="http://schemas.microsoft.com/office/word/2010/wordprocessingCanvas" xmlns:mo="http://schemas.microsoft.com/office/mac/office/2008/main" xmlns:mc="http://schemas.openxmlformats.org/markup-compatibility/2006" xmlns:mv="urn:schemas-microsoft-com:mac:vml" xmlns:o="urn:schemas-microsoft-com:office:office" xmlns:r="http://schemas.openxmlformats.org/officeDocument/2006/relationships" xmlns:m="http://schemas.openxmlformats.org/officeDocument/2006/math" xmlns:v="urn:schemas-microsoft-com:vml" xmlns:wp14="http://schemas.microsoft.com/office/word/2010/wordprocessingDrawing" xmlns:wp="http://schemas.openxmlformats.org/drawingml/2006/wordprocessingDrawing" xmlns:w10="urn:schemas-microsoft-com:office:word" xmlns:w="http://schemas.openxmlformats.org/wordprocessingml/2006/main" xmlns:w14="http://schemas.microsoft.com/office/word/2010/wordml" xmlns:wpg="http://schemas.microsoft.com/office/word/2010/wordprocessingGroup" xmlns:wpi="http://schemas.microsoft.com/office/word/2010/wordprocessingInk" xmlns:wne="http://schemas.microsoft.com/office/word/2006/wordml" xmlns:wps="http://schemas.microsoft.com/office/word/2010/wordprocessingShape" mc:Ignorable="w14 wp14">
+<w:document xmlns:wpc="http://schemas.microsoft.com/office/word/2010/wordprocessingCanvas" xmlns:cx="http://schemas.microsoft.com/office/drawing/2014/chartex" xmlns:cx1="http://schemas.microsoft.com/office/drawing/2015/9/8/chartex" xmlns:cx2="http://schemas.microsoft.com/office/drawing/2015/10/21/chartex" xmlns:mc="http://schemas.openxmlformats.org/markup-compatibility/2006" xmlns:o="urn:schemas-microsoft-com:office:office" xmlns:r="http://schemas.openxmlformats.org/officeDocument/2006/relationships" xmlns:m="http://schemas.openxmlformats.org/officeDocument/2006/math" xmlns:v="urn:schemas-microsoft-com:vml" xmlns:wp14="http://schemas.microsoft.com/office/word/2010/wordprocessingDrawing" xmlns:wp="http://schemas.openxmlformats.org/drawingml/2006/wordprocessingDrawing" xmlns:w10="urn:schemas-microsoft-com:office:word" xmlns:w="http://schemas.openxmlformats.org/wordprocessingml/2006/main" xmlns:w14="http://schemas.microsoft.com/office/word/2010/wordml" xmlns:w15="http://schemas.microsoft.com/office/word/2012/wordml" xmlns:w16se="http://schemas.microsoft.com/office/word/2015/wordml/symex" xmlns:wpg="http://schemas.microsoft.com/office/word/2010/wordprocessingGroup" xmlns:wpi="http://schemas.microsoft.com/office/word/2010/wordprocessingInk" xmlns:wne="http://schemas.microsoft.com/office/word/2006/wordml" xmlns:wps="http://schemas.microsoft.com/office/word/2010/wordprocessingShape" mc:Ignorable="w14 w15 w16se wp14">
   <w:body>
     <w:p>
       <w:pPr>
@@ -18,27 +18,7 @@
           <w:sz w:val="28"/>
           <w:szCs w:val="28"/>
         </w:rPr>
-        <w:t xml:space="preserve">Current and Pending Support: </w:t>
-      </w:r>
-      <w:proofErr w:type="spellStart"/>
-      <w:r>
-        <w:rPr>
-          <w:b/>
-          <w:color w:val="002060"/>
-          <w:sz w:val="28"/>
-          <w:szCs w:val="28"/>
-        </w:rPr>
-        <w:t>Kaushik</w:t>
-      </w:r>
-      <w:proofErr w:type="spellEnd"/>
-      <w:r>
-        <w:rPr>
-          <w:b/>
-          <w:color w:val="002060"/>
-          <w:sz w:val="28"/>
-          <w:szCs w:val="28"/>
-        </w:rPr>
-        <w:t xml:space="preserve"> De</w:t>
+        <w:t>Current and Pending Support: Kaushik De</w:t>
       </w:r>
     </w:p>
     <w:tbl>
@@ -123,6 +103,9 @@
               <w:instrText>FORMCHECKBOX</w:instrText>
             </w:r>
             <w:r>
+              <w:fldChar w:fldCharType="separate"/>
+            </w:r>
+            <w:r>
               <w:fldChar w:fldCharType="end"/>
             </w:r>
             <w:bookmarkStart w:id="0" w:name="__Fieldmark__20_217104713"/>
@@ -157,6 +140,9 @@
             </w:r>
             <w:r>
               <w:instrText>FORMCHECKBOX</w:instrText>
+            </w:r>
+            <w:r>
+              <w:fldChar w:fldCharType="separate"/>
             </w:r>
             <w:r>
               <w:fldChar w:fldCharType="end"/>
@@ -584,6 +570,9 @@
               <w:instrText>FORMCHECKBOX</w:instrText>
             </w:r>
             <w:r>
+              <w:fldChar w:fldCharType="separate"/>
+            </w:r>
+            <w:r>
               <w:fldChar w:fldCharType="end"/>
             </w:r>
             <w:bookmarkStart w:id="2" w:name="__Fieldmark__71_217104713"/>
@@ -618,6 +607,9 @@
             </w:r>
             <w:r>
               <w:instrText>FORMCHECKBOX</w:instrText>
+            </w:r>
+            <w:r>
+              <w:fldChar w:fldCharType="separate"/>
             </w:r>
             <w:r>
               <w:fldChar w:fldCharType="end"/>
@@ -1002,6 +994,9 @@
               <w:instrText>FORMCHECKBOX</w:instrText>
             </w:r>
             <w:r>
+              <w:fldChar w:fldCharType="separate"/>
+            </w:r>
+            <w:r>
               <w:fldChar w:fldCharType="end"/>
             </w:r>
             <w:bookmarkStart w:id="4" w:name="__Fieldmark__121_217104713"/>
@@ -1036,6 +1031,9 @@
             </w:r>
             <w:r>
               <w:instrText>FORMCHECKBOX</w:instrText>
+            </w:r>
+            <w:r>
+              <w:fldChar w:fldCharType="separate"/>
             </w:r>
             <w:r>
               <w:fldChar w:fldCharType="end"/>
@@ -1322,6 +1320,10 @@
           <w:p>
             <w:pPr>
               <w:pStyle w:val="NormalWeb"/>
+              <w:rPr>
+                <w:sz w:val="22"/>
+                <w:szCs w:val="22"/>
+              </w:rPr>
             </w:pPr>
             <w:r>
               <w:rPr>
@@ -1344,7 +1346,100 @@
                 <w:sz w:val="22"/>
                 <w:szCs w:val="22"/>
               </w:rPr>
-              <w:t xml:space="preserve">This proposal requests support for a program of research in elementary particle physics at The University of Texas at Arlington. We propose studies of the recently discovered Higgs boson, and searches for new particles in </w:t>
+              <w:t>This proposal requests support for a program of research in e</w:t>
+            </w:r>
+            <w:r>
+              <w:rPr>
+                <w:sz w:val="22"/>
+                <w:szCs w:val="22"/>
+              </w:rPr>
+              <w:t xml:space="preserve">xperimental high energy physics </w:t>
+            </w:r>
+            <w:r>
+              <w:rPr>
+                <w:sz w:val="22"/>
+                <w:szCs w:val="22"/>
+              </w:rPr>
+              <w:t>at The Un</w:t>
+            </w:r>
+            <w:r>
+              <w:rPr>
+                <w:sz w:val="22"/>
+                <w:szCs w:val="22"/>
+              </w:rPr>
+              <w:t xml:space="preserve">iversity of Texas at Arlington. </w:t>
+            </w:r>
+            <w:r>
+              <w:rPr>
+                <w:sz w:val="22"/>
+                <w:szCs w:val="22"/>
+              </w:rPr>
+              <w:t>It includes studies of the recently discovered Higgs boson, search</w:t>
+            </w:r>
+            <w:r>
+              <w:rPr>
+                <w:sz w:val="22"/>
+                <w:szCs w:val="22"/>
+              </w:rPr>
+              <w:t xml:space="preserve">es for new particles, detector </w:t>
+            </w:r>
+            <w:r>
+              <w:rPr>
+                <w:sz w:val="22"/>
+                <w:szCs w:val="22"/>
+              </w:rPr>
+              <w:t>improvement, and large scale computing for the ATLAS Experiment at t</w:t>
+            </w:r>
+            <w:r>
+              <w:rPr>
+                <w:sz w:val="22"/>
+                <w:szCs w:val="22"/>
+              </w:rPr>
+              <w:t xml:space="preserve">he European Center for Nuclear </w:t>
+            </w:r>
+            <w:r>
+              <w:rPr>
+                <w:sz w:val="22"/>
+                <w:szCs w:val="22"/>
+              </w:rPr>
+              <w:t xml:space="preserve">Research (CERN) in Geneva, Switzerland, and an initiative for a </w:t>
+            </w:r>
+            <w:r>
+              <w:rPr>
+                <w:sz w:val="22"/>
+                <w:szCs w:val="22"/>
+              </w:rPr>
+              <w:t xml:space="preserve">future experiment, the Silicon </w:t>
+            </w:r>
+            <w:r>
+              <w:rPr>
+                <w:sz w:val="22"/>
+                <w:szCs w:val="22"/>
+              </w:rPr>
+              <w:t>Detector Concept (</w:t>
+            </w:r>
+            <w:proofErr w:type="spellStart"/>
+            <w:r>
+              <w:rPr>
+                <w:sz w:val="22"/>
+                <w:szCs w:val="22"/>
+              </w:rPr>
+              <w:t>SiD</w:t>
+            </w:r>
+            <w:proofErr w:type="spellEnd"/>
+            <w:r>
+              <w:rPr>
+                <w:sz w:val="22"/>
+                <w:szCs w:val="22"/>
+              </w:rPr>
+              <w:t>), at the proposed International Linear Collider. T</w:t>
+            </w:r>
+            <w:r>
+              <w:rPr>
+                <w:sz w:val="22"/>
+                <w:szCs w:val="22"/>
+              </w:rPr>
+              <w:t xml:space="preserve">ogether, the ATLAS Experiment </w:t>
             </w:r>
             <w:proofErr w:type="gramStart"/>
             <w:r>
@@ -1352,15 +1447,31 @@
                 <w:sz w:val="22"/>
                 <w:szCs w:val="22"/>
               </w:rPr>
-              <w:t>nature which</w:t>
-            </w:r>
+              <w:t xml:space="preserve">and  </w:t>
+            </w:r>
+            <w:proofErr w:type="spellStart"/>
+            <w:r>
+              <w:rPr>
+                <w:sz w:val="22"/>
+                <w:szCs w:val="22"/>
+              </w:rPr>
+              <w:t>SiD</w:t>
+            </w:r>
+            <w:proofErr w:type="spellEnd"/>
             <w:proofErr w:type="gramEnd"/>
             <w:r>
               <w:rPr>
                 <w:sz w:val="22"/>
                 <w:szCs w:val="22"/>
               </w:rPr>
-              <w:t xml:space="preserve"> may be responsible for dark matter, at the ATLAS Experiment at the European Center for Nuclear Research (CERN) in Geneva, Switzerland, and the Silicon Detector (</w:t>
+              <w:t>, can provide a deep understanding of the nature of the combinatio</w:t>
+            </w:r>
+            <w:r>
+              <w:rPr>
+                <w:sz w:val="22"/>
+                <w:szCs w:val="22"/>
+              </w:rPr>
+              <w:t xml:space="preserve">n of two of </w:t>
             </w:r>
             <w:proofErr w:type="spellStart"/>
             <w:r>
@@ -1368,7 +1479,7 @@
                 <w:sz w:val="22"/>
                 <w:szCs w:val="22"/>
               </w:rPr>
-              <w:t>SiD</w:t>
+              <w:t>natures</w:t>
             </w:r>
             <w:proofErr w:type="spellEnd"/>
             <w:r>
@@ -1376,39 +1487,126 @@
                 <w:sz w:val="22"/>
                 <w:szCs w:val="22"/>
               </w:rPr>
-              <w:t xml:space="preserve">) at the proposed International Linear Collider. The </w:t>
-            </w:r>
-            <w:proofErr w:type="spellStart"/>
-            <w:r>
-              <w:rPr>
-                <w:sz w:val="22"/>
-                <w:szCs w:val="22"/>
-              </w:rPr>
-              <w:t>SiD</w:t>
-            </w:r>
-            <w:proofErr w:type="spellEnd"/>
-            <w:r>
-              <w:rPr>
-                <w:sz w:val="22"/>
-                <w:szCs w:val="22"/>
-              </w:rPr>
-              <w:t xml:space="preserve"> is a novel concept for a future experiment in particle physics. Our program of work involves detector research and development, and distributed computing innovations. Together, the ATLAS Experiment and </w:t>
-            </w:r>
-            <w:proofErr w:type="spellStart"/>
-            <w:r>
-              <w:rPr>
-                <w:sz w:val="22"/>
-                <w:szCs w:val="22"/>
-              </w:rPr>
-              <w:t>SiD</w:t>
-            </w:r>
-            <w:proofErr w:type="spellEnd"/>
-            <w:r>
-              <w:rPr>
-                <w:sz w:val="22"/>
-                <w:szCs w:val="22"/>
-              </w:rPr>
-              <w:t xml:space="preserve"> can provide a deep understanding of two fundamental forces of nature: electromagnetism and the weak nuclear force, in addition to allowing for the discovery of associated new particles suggested by theory. In a new direction for the group, support is also requested for participation in the future Long Baseline Neutrino Experiment (LBNE), which will explore the masses of the neutrinos that are involved in the weak nuclear interactions and search for low-mass dark matter in the beam, and the ORKA Experiment, that will search for signs of new physics in the rare decays of the K-meson, a particle only produced in high energy collisions. Finally, we propose to carry out theoretical studies of the dark matter that exists in large quantities around and between galaxies, in terms of its interactions with astrophysical objects, and its possible creation in low-energy, high beam intensity experiments.</w:t>
+              <w:t xml:space="preserve"> fundamental </w:t>
+            </w:r>
+            <w:r>
+              <w:rPr>
+                <w:sz w:val="22"/>
+                <w:szCs w:val="22"/>
+              </w:rPr>
+              <w:t>forces: electromagnetism and the weak nuclear force, in addition to a</w:t>
+            </w:r>
+            <w:r>
+              <w:rPr>
+                <w:sz w:val="22"/>
+                <w:szCs w:val="22"/>
+              </w:rPr>
+              <w:t xml:space="preserve">llowing discovery of associated </w:t>
+            </w:r>
+            <w:r>
+              <w:rPr>
+                <w:sz w:val="22"/>
+                <w:szCs w:val="22"/>
+              </w:rPr>
+              <w:t>new particles sugg</w:t>
+            </w:r>
+            <w:r>
+              <w:rPr>
+                <w:sz w:val="22"/>
+                <w:szCs w:val="22"/>
+              </w:rPr>
+              <w:t xml:space="preserve">ested by theory. </w:t>
+            </w:r>
+            <w:r>
+              <w:rPr>
+                <w:sz w:val="22"/>
+                <w:szCs w:val="22"/>
+              </w:rPr>
+              <w:t>In a new direction for the group, support is also requested for pa</w:t>
+            </w:r>
+            <w:r>
+              <w:rPr>
+                <w:sz w:val="22"/>
+                <w:szCs w:val="22"/>
+              </w:rPr>
+              <w:t xml:space="preserve">rticipation in the future Long </w:t>
+            </w:r>
+            <w:r>
+              <w:rPr>
+                <w:sz w:val="22"/>
+                <w:szCs w:val="22"/>
+              </w:rPr>
+              <w:t>Baseline Neutrino Experiment (LBNE) exploring the masses of the</w:t>
+            </w:r>
+            <w:r>
+              <w:rPr>
+                <w:sz w:val="22"/>
+                <w:szCs w:val="22"/>
+              </w:rPr>
+              <w:t xml:space="preserve"> neutrinos that are involved in </w:t>
+            </w:r>
+            <w:r>
+              <w:rPr>
+                <w:sz w:val="22"/>
+                <w:szCs w:val="22"/>
+              </w:rPr>
+              <w:t>the weak nuclear interactions, and the ORKA Experiment th</w:t>
+            </w:r>
+            <w:r>
+              <w:rPr>
+                <w:sz w:val="22"/>
+                <w:szCs w:val="22"/>
+              </w:rPr>
+              <w:t xml:space="preserve">at will search for signs of new </w:t>
+            </w:r>
+            <w:r>
+              <w:rPr>
+                <w:sz w:val="22"/>
+                <w:szCs w:val="22"/>
+              </w:rPr>
+              <w:t>physics in the rare decays of the K-meson, an elementary particl</w:t>
+            </w:r>
+            <w:r>
+              <w:rPr>
+                <w:sz w:val="22"/>
+                <w:szCs w:val="22"/>
+              </w:rPr>
+              <w:t xml:space="preserve">e only produced in high energy collisions. </w:t>
+            </w:r>
+            <w:r>
+              <w:rPr>
+                <w:sz w:val="22"/>
+                <w:szCs w:val="22"/>
+              </w:rPr>
+              <w:t>Finally, we propose to carry out theoretical studies of the d</w:t>
+            </w:r>
+            <w:r>
+              <w:rPr>
+                <w:sz w:val="22"/>
+                <w:szCs w:val="22"/>
+              </w:rPr>
+              <w:t xml:space="preserve">ark matter that exists in large </w:t>
+            </w:r>
+            <w:r>
+              <w:rPr>
+                <w:sz w:val="22"/>
+                <w:szCs w:val="22"/>
+              </w:rPr>
+              <w:t>quantities around and between galaxies, in terms of its interacti</w:t>
+            </w:r>
+            <w:r>
+              <w:rPr>
+                <w:sz w:val="22"/>
+                <w:szCs w:val="22"/>
+              </w:rPr>
+              <w:t xml:space="preserve">ons with astrophysical objects, </w:t>
+            </w:r>
+            <w:r>
+              <w:rPr>
+                <w:sz w:val="22"/>
+                <w:szCs w:val="22"/>
+              </w:rPr>
+              <w:t>and its possible creation in low energy high beam intensity experiments.</w:t>
             </w:r>
           </w:p>
         </w:tc>
@@ -1473,6 +1671,7 @@
                 <w:sz w:val="22"/>
                 <w:szCs w:val="22"/>
               </w:rPr>
+              <w:lastRenderedPageBreak/>
               <w:t>Support</w:t>
             </w:r>
             <w:r>
@@ -1507,6 +1706,9 @@
               <w:instrText>FORMCHECKBOX</w:instrText>
             </w:r>
             <w:r>
+              <w:fldChar w:fldCharType="separate"/>
+            </w:r>
+            <w:r>
               <w:fldChar w:fldCharType="end"/>
             </w:r>
             <w:bookmarkStart w:id="6" w:name="__Fieldmark__171_217104713"/>
@@ -1543,6 +1745,9 @@
               <w:instrText>FORMCHECKBOX</w:instrText>
             </w:r>
             <w:r>
+              <w:fldChar w:fldCharType="separate"/>
+            </w:r>
+            <w:r>
               <w:fldChar w:fldCharType="end"/>
             </w:r>
             <w:bookmarkStart w:id="7" w:name="__Fieldmark__176_217104713"/>
@@ -1552,7 +1757,16 @@
                 <w:sz w:val="22"/>
                 <w:szCs w:val="22"/>
               </w:rPr>
-              <w:t xml:space="preserve"> Pending </w:t>
+              <w:t xml:space="preserve"> Pe</w:t>
+            </w:r>
+            <w:bookmarkStart w:id="8" w:name="_GoBack"/>
+            <w:bookmarkEnd w:id="8"/>
+            <w:r>
+              <w:rPr>
+                <w:sz w:val="22"/>
+                <w:szCs w:val="22"/>
+              </w:rPr>
+              <w:t xml:space="preserve">nding </w:t>
             </w:r>
           </w:p>
         </w:tc>
@@ -1824,17 +2038,12 @@
               <w:t xml:space="preserve">) workload management system. We propose here a program to develop a generic version of </w:t>
             </w:r>
             <w:proofErr w:type="spellStart"/>
-            <w:proofErr w:type="gramStart"/>
             <w:r>
               <w:t>PanDA</w:t>
             </w:r>
             <w:proofErr w:type="spellEnd"/>
             <w:r>
-              <w:t xml:space="preserve"> which</w:t>
-            </w:r>
-            <w:proofErr w:type="gramEnd"/>
-            <w:r>
-              <w:t xml:space="preserve"> can be easily used by many data intensive sciences. With a modest investment of effort, we can enable easy adoption of </w:t>
+              <w:t xml:space="preserve"> which can be easily used by many data intensive sciences. With a modest investment of effort, we can enable easy adoption of </w:t>
             </w:r>
             <w:proofErr w:type="spellStart"/>
             <w:r>
@@ -1957,10 +2166,13 @@
               <w:instrText>FORMCHECKBOX</w:instrText>
             </w:r>
             <w:r>
+              <w:fldChar w:fldCharType="separate"/>
+            </w:r>
+            <w:r>
               <w:fldChar w:fldCharType="end"/>
             </w:r>
-            <w:bookmarkStart w:id="8" w:name="__Fieldmark__223_217104713"/>
-            <w:bookmarkEnd w:id="8"/>
+            <w:bookmarkStart w:id="9" w:name="__Fieldmark__223_217104713"/>
+            <w:bookmarkEnd w:id="9"/>
             <w:r>
               <w:rPr>
                 <w:sz w:val="22"/>
@@ -1993,10 +2205,13 @@
               <w:instrText>FORMCHECKBOX</w:instrText>
             </w:r>
             <w:r>
+              <w:fldChar w:fldCharType="separate"/>
+            </w:r>
+            <w:r>
               <w:fldChar w:fldCharType="end"/>
             </w:r>
-            <w:bookmarkStart w:id="9" w:name="__Fieldmark__228_217104713"/>
-            <w:bookmarkEnd w:id="9"/>
+            <w:bookmarkStart w:id="10" w:name="__Fieldmark__228_217104713"/>
+            <w:bookmarkEnd w:id="10"/>
             <w:r>
               <w:rPr>
                 <w:sz w:val="22"/>
@@ -2347,8 +2562,6 @@
           <w:szCs w:val="16"/>
         </w:rPr>
       </w:pPr>
-      <w:bookmarkStart w:id="10" w:name="_GoBack"/>
-      <w:bookmarkEnd w:id="10"/>
     </w:p>
     <w:sectPr>
       <w:pgSz w:w="12240" w:h="15840"/>
@@ -2362,7 +2575,7 @@
 </file>
 
 <file path=word/styles.xml><?xml version="1.0" encoding="utf-8"?>
-<w:styles xmlns:mc="http://schemas.openxmlformats.org/markup-compatibility/2006" xmlns:r="http://schemas.openxmlformats.org/officeDocument/2006/relationships" xmlns:w="http://schemas.openxmlformats.org/wordprocessingml/2006/main" xmlns:w14="http://schemas.microsoft.com/office/word/2010/wordml" mc:Ignorable="w14">
+<w:styles xmlns:mc="http://schemas.openxmlformats.org/markup-compatibility/2006" xmlns:r="http://schemas.openxmlformats.org/officeDocument/2006/relationships" xmlns:w="http://schemas.openxmlformats.org/wordprocessingml/2006/main" xmlns:w14="http://schemas.microsoft.com/office/word/2010/wordml" xmlns:w15="http://schemas.microsoft.com/office/word/2012/wordml" xmlns:w16se="http://schemas.microsoft.com/office/word/2015/wordml/symex" mc:Ignorable="w14 w15 w16se">
   <w:docDefaults>
     <w:rPrDefault>
       <w:rPr>
@@ -2373,486 +2586,373 @@
     </w:rPrDefault>
     <w:pPrDefault/>
   </w:docDefaults>
-  <w:latentStyles w:defLockedState="0" w:defUIPriority="99" w:defSemiHidden="1" w:defUnhideWhenUsed="1" w:defQFormat="0" w:count="276">
-    <w:lsdException w:name="Normal" w:semiHidden="0" w:uiPriority="0" w:unhideWhenUsed="0" w:qFormat="1"/>
-    <w:lsdException w:name="heading 1" w:semiHidden="0" w:uiPriority="9" w:unhideWhenUsed="0" w:qFormat="1"/>
-    <w:lsdException w:name="heading 2" w:uiPriority="9" w:qFormat="1"/>
-    <w:lsdException w:name="heading 3" w:uiPriority="9" w:qFormat="1"/>
-    <w:lsdException w:name="heading 4" w:uiPriority="9" w:qFormat="1"/>
-    <w:lsdException w:name="heading 5" w:uiPriority="9" w:qFormat="1"/>
-    <w:lsdException w:name="heading 6" w:uiPriority="9" w:qFormat="1"/>
-    <w:lsdException w:name="heading 7" w:uiPriority="9" w:qFormat="1"/>
-    <w:lsdException w:name="heading 8" w:uiPriority="9" w:qFormat="1"/>
-    <w:lsdException w:name="heading 9" w:uiPriority="9" w:qFormat="1"/>
-    <w:lsdException w:name="toc 1" w:uiPriority="39"/>
-    <w:lsdException w:name="toc 2" w:uiPriority="39"/>
-    <w:lsdException w:name="toc 3" w:uiPriority="39"/>
-    <w:lsdException w:name="toc 4" w:uiPriority="39"/>
-    <w:lsdException w:name="toc 5" w:uiPriority="39"/>
-    <w:lsdException w:name="toc 6" w:uiPriority="39"/>
-    <w:lsdException w:name="toc 7" w:uiPriority="39"/>
-    <w:lsdException w:name="toc 8" w:uiPriority="39"/>
-    <w:lsdException w:name="toc 9" w:uiPriority="39"/>
-    <w:lsdException w:name="caption" w:uiPriority="35" w:qFormat="1"/>
-    <w:lsdException w:name="Title" w:semiHidden="0" w:uiPriority="10" w:unhideWhenUsed="0" w:qFormat="1"/>
-    <w:lsdException w:name="Default Paragraph Font" w:uiPriority="1"/>
-    <w:lsdException w:name="Subtitle" w:semiHidden="0" w:uiPriority="11" w:unhideWhenUsed="0" w:qFormat="1"/>
-    <w:lsdException w:name="Strong" w:semiHidden="0" w:uiPriority="22" w:unhideWhenUsed="0" w:qFormat="1"/>
-    <w:lsdException w:name="Emphasis" w:semiHidden="0" w:uiPriority="20" w:unhideWhenUsed="0" w:qFormat="1"/>
-    <w:lsdException w:name="Table Grid" w:semiHidden="0" w:uiPriority="59" w:unhideWhenUsed="0"/>
-    <w:lsdException w:name="Note Level 1" w:semiHidden="0" w:unhideWhenUsed="0"/>
-    <w:lsdException w:name="Note Level 2" w:semiHidden="0" w:unhideWhenUsed="0"/>
-    <w:lsdException w:name="Note Level 3" w:semiHidden="0" w:unhideWhenUsed="0"/>
-    <w:lsdException w:name="Note Level 4" w:semiHidden="0" w:unhideWhenUsed="0"/>
-    <w:lsdException w:name="Note Level 5" w:semiHidden="0" w:unhideWhenUsed="0"/>
-    <w:lsdException w:name="Note Level 6" w:semiHidden="0" w:unhideWhenUsed="0"/>
-    <w:lsdException w:name="Note Level 7" w:semiHidden="0" w:unhideWhenUsed="0"/>
-    <w:lsdException w:name="Note Level 8" w:semiHidden="0" w:unhideWhenUsed="0"/>
-    <w:lsdException w:name="Note Level 9" w:semiHidden="0" w:unhideWhenUsed="0"/>
-    <w:lsdException w:name="Placeholder Text" w:unhideWhenUsed="0"/>
-    <w:lsdException w:name="No Spacing" w:semiHidden="0" w:uiPriority="1" w:unhideWhenUsed="0" w:qFormat="1"/>
-    <w:lsdException w:name="Light Shading" w:semiHidden="0" w:uiPriority="60" w:unhideWhenUsed="0"/>
-    <w:lsdException w:name="Light List" w:semiHidden="0" w:uiPriority="61" w:unhideWhenUsed="0"/>
-    <w:lsdException w:name="Light Grid" w:semiHidden="0" w:uiPriority="62" w:unhideWhenUsed="0"/>
-    <w:lsdException w:name="Medium Shading 1" w:semiHidden="0" w:uiPriority="63" w:unhideWhenUsed="0"/>
-    <w:lsdException w:name="Medium Shading 2" w:semiHidden="0" w:uiPriority="64" w:unhideWhenUsed="0"/>
-    <w:lsdException w:name="Medium List 1" w:semiHidden="0" w:uiPriority="65" w:unhideWhenUsed="0"/>
-    <w:lsdException w:name="Medium List 2" w:semiHidden="0" w:uiPriority="66" w:unhideWhenUsed="0"/>
-    <w:lsdException w:name="Medium Grid 1" w:semiHidden="0" w:uiPriority="67" w:unhideWhenUsed="0"/>
-    <w:lsdException w:name="Medium Grid 2" w:semiHidden="0" w:uiPriority="68" w:unhideWhenUsed="0"/>
-    <w:lsdException w:name="Medium Grid 3" w:semiHidden="0" w:uiPriority="69" w:unhideWhenUsed="0"/>
-    <w:lsdException w:name="Dark List" w:semiHidden="0" w:uiPriority="70" w:unhideWhenUsed="0"/>
-    <w:lsdException w:name="Colorful Shading" w:semiHidden="0" w:uiPriority="71" w:unhideWhenUsed="0"/>
-    <w:lsdException w:name="Colorful List" w:semiHidden="0" w:uiPriority="72" w:unhideWhenUsed="0"/>
-    <w:lsdException w:name="Colorful Grid" w:semiHidden="0" w:uiPriority="73" w:unhideWhenUsed="0"/>
-    <w:lsdException w:name="Light Shading Accent 1" w:semiHidden="0" w:uiPriority="60" w:unhideWhenUsed="0"/>
-    <w:lsdException w:name="Light List Accent 1" w:semiHidden="0" w:uiPriority="61" w:unhideWhenUsed="0"/>
-    <w:lsdException w:name="Light Grid Accent 1" w:semiHidden="0" w:uiPriority="62" w:unhideWhenUsed="0"/>
-    <w:lsdException w:name="Medium Shading 1 Accent 1" w:semiHidden="0" w:uiPriority="63" w:unhideWhenUsed="0"/>
-    <w:lsdException w:name="Medium Shading 2 Accent 1" w:semiHidden="0" w:uiPriority="64" w:unhideWhenUsed="0"/>
-    <w:lsdException w:name="Medium List 1 Accent 1" w:semiHidden="0" w:uiPriority="65" w:unhideWhenUsed="0"/>
-    <w:lsdException w:name="Revision" w:unhideWhenUsed="0"/>
-    <w:lsdException w:name="List Paragraph" w:semiHidden="0" w:uiPriority="34" w:unhideWhenUsed="0" w:qFormat="1"/>
-    <w:lsdException w:name="Quote" w:semiHidden="0" w:uiPriority="29" w:unhideWhenUsed="0" w:qFormat="1"/>
-    <w:lsdException w:name="Intense Quote" w:semiHidden="0" w:uiPriority="30" w:unhideWhenUsed="0" w:qFormat="1"/>
-    <w:lsdException w:name="Medium List 2 Accent 1" w:semiHidden="0" w:uiPriority="66" w:unhideWhenUsed="0"/>
-    <w:lsdException w:name="Medium Grid 1 Accent 1" w:semiHidden="0" w:uiPriority="67" w:unhideWhenUsed="0"/>
-    <w:lsdException w:name="Medium Grid 2 Accent 1" w:semiHidden="0" w:uiPriority="68" w:unhideWhenUsed="0"/>
-    <w:lsdException w:name="Medium Grid 3 Accent 1" w:semiHidden="0" w:uiPriority="69" w:unhideWhenUsed="0"/>
-    <w:lsdException w:name="Dark List Accent 1" w:semiHidden="0" w:uiPriority="70" w:unhideWhenUsed="0"/>
-    <w:lsdException w:name="Colorful Shading Accent 1" w:semiHidden="0" w:uiPriority="71" w:unhideWhenUsed="0"/>
-    <w:lsdException w:name="Colorful List Accent 1" w:semiHidden="0" w:uiPriority="72" w:unhideWhenUsed="0"/>
-    <w:lsdException w:name="Colorful Grid Accent 1" w:semiHidden="0" w:uiPriority="73" w:unhideWhenUsed="0"/>
-    <w:lsdException w:name="Light Shading Accent 2" w:semiHidden="0" w:uiPriority="60" w:unhideWhenUsed="0"/>
-    <w:lsdException w:name="Light List Accent 2" w:semiHidden="0" w:uiPriority="61" w:unhideWhenUsed="0"/>
-    <w:lsdException w:name="Light Grid Accent 2" w:semiHidden="0" w:uiPriority="62" w:unhideWhenUsed="0"/>
-    <w:lsdException w:name="Medium Shading 1 Accent 2" w:semiHidden="0" w:uiPriority="63" w:unhideWhenUsed="0"/>
-    <w:lsdException w:name="Medium Shading 2 Accent 2" w:semiHidden="0" w:uiPriority="64" w:unhideWhenUsed="0"/>
-    <w:lsdException w:name="Medium List 1 Accent 2" w:semiHidden="0" w:uiPriority="65" w:unhideWhenUsed="0"/>
-    <w:lsdException w:name="Medium List 2 Accent 2" w:semiHidden="0" w:uiPriority="66" w:unhideWhenUsed="0"/>
-    <w:lsdException w:name="Medium Grid 1 Accent 2" w:semiHidden="0" w:uiPriority="67" w:unhideWhenUsed="0"/>
-    <w:lsdException w:name="Medium Grid 2 Accent 2" w:semiHidden="0" w:uiPriority="68" w:unhideWhenUsed="0"/>
-    <w:lsdException w:name="Medium Grid 3 Accent 2" w:semiHidden="0" w:uiPriority="69" w:unhideWhenUsed="0"/>
-    <w:lsdException w:name="Dark List Accent 2" w:semiHidden="0" w:uiPriority="70" w:unhideWhenUsed="0"/>
-    <w:lsdException w:name="Colorful Shading Accent 2" w:semiHidden="0" w:uiPriority="71" w:unhideWhenUsed="0"/>
-    <w:lsdException w:name="Colorful List Accent 2" w:semiHidden="0" w:uiPriority="72" w:unhideWhenUsed="0"/>
-    <w:lsdException w:name="Colorful Grid Accent 2" w:semiHidden="0" w:uiPriority="73" w:unhideWhenUsed="0"/>
-    <w:lsdException w:name="Light Shading Accent 3" w:semiHidden="0" w:uiPriority="60" w:unhideWhenUsed="0"/>
-    <w:lsdException w:name="Light List Accent 3" w:semiHidden="0" w:uiPriority="61" w:unhideWhenUsed="0"/>
-    <w:lsdException w:name="Light Grid Accent 3" w:semiHidden="0" w:uiPriority="62" w:unhideWhenUsed="0"/>
-    <w:lsdException w:name="Medium Shading 1 Accent 3" w:semiHidden="0" w:uiPriority="63" w:unhideWhenUsed="0"/>
-    <w:lsdException w:name="Medium Shading 2 Accent 3" w:semiHidden="0" w:uiPriority="64" w:unhideWhenUsed="0"/>
-    <w:lsdException w:name="Medium List 1 Accent 3" w:semiHidden="0" w:uiPriority="65" w:unhideWhenUsed="0"/>
-    <w:lsdException w:name="Medium List 2 Accent 3" w:semiHidden="0" w:uiPriority="66" w:unhideWhenUsed="0"/>
-    <w:lsdException w:name="Medium Grid 1 Accent 3" w:semiHidden="0" w:uiPriority="67" w:unhideWhenUsed="0"/>
-    <w:lsdException w:name="Medium Grid 2 Accent 3" w:semiHidden="0" w:uiPriority="68" w:unhideWhenUsed="0"/>
-    <w:lsdException w:name="Medium Grid 3 Accent 3" w:semiHidden="0" w:uiPriority="69" w:unhideWhenUsed="0"/>
-    <w:lsdException w:name="Dark List Accent 3" w:semiHidden="0" w:uiPriority="70" w:unhideWhenUsed="0"/>
-    <w:lsdException w:name="Colorful Shading Accent 3" w:semiHidden="0" w:uiPriority="71" w:unhideWhenUsed="0"/>
-    <w:lsdException w:name="Colorful List Accent 3" w:semiHidden="0" w:uiPriority="72" w:unhideWhenUsed="0"/>
-    <w:lsdException w:name="Colorful Grid Accent 3" w:semiHidden="0" w:uiPriority="73" w:unhideWhenUsed="0"/>
-    <w:lsdException w:name="Light Shading Accent 4" w:semiHidden="0" w:uiPriority="60" w:unhideWhenUsed="0"/>
-    <w:lsdException w:name="Light List Accent 4" w:semiHidden="0" w:uiPriority="61" w:unhideWhenUsed="0"/>
-    <w:lsdException w:name="Light Grid Accent 4" w:semiHidden="0" w:uiPriority="62" w:unhideWhenUsed="0"/>
-    <w:lsdException w:name="Medium Shading 1 Accent 4" w:semiHidden="0" w:uiPriority="63" w:unhideWhenUsed="0"/>
-    <w:lsdException w:name="Medium Shading 2 Accent 4" w:semiHidden="0" w:uiPriority="64" w:unhideWhenUsed="0"/>
-    <w:lsdException w:name="Medium List 1 Accent 4" w:semiHidden="0" w:uiPriority="65" w:unhideWhenUsed="0"/>
-    <w:lsdException w:name="Medium List 2 Accent 4" w:semiHidden="0" w:uiPriority="66" w:unhideWhenUsed="0"/>
-    <w:lsdException w:name="Medium Grid 1 Accent 4" w:semiHidden="0" w:uiPriority="67" w:unhideWhenUsed="0"/>
-    <w:lsdException w:name="Medium Grid 2 Accent 4" w:semiHidden="0" w:uiPriority="68" w:unhideWhenUsed="0"/>
-    <w:lsdException w:name="Medium Grid 3 Accent 4" w:semiHidden="0" w:uiPriority="69" w:unhideWhenUsed="0"/>
-    <w:lsdException w:name="Dark List Accent 4" w:semiHidden="0" w:uiPriority="70" w:unhideWhenUsed="0"/>
-    <w:lsdException w:name="Colorful Shading Accent 4" w:semiHidden="0" w:uiPriority="71" w:unhideWhenUsed="0"/>
-    <w:lsdException w:name="Colorful List Accent 4" w:semiHidden="0" w:uiPriority="72" w:unhideWhenUsed="0"/>
-    <w:lsdException w:name="Colorful Grid Accent 4" w:semiHidden="0" w:uiPriority="73" w:unhideWhenUsed="0"/>
-    <w:lsdException w:name="Light Shading Accent 5" w:semiHidden="0" w:uiPriority="60" w:unhideWhenUsed="0"/>
-    <w:lsdException w:name="Light List Accent 5" w:semiHidden="0" w:uiPriority="61" w:unhideWhenUsed="0"/>
-    <w:lsdException w:name="Light Grid Accent 5" w:semiHidden="0" w:uiPriority="62" w:unhideWhenUsed="0"/>
-    <w:lsdException w:name="Medium Shading 1 Accent 5" w:semiHidden="0" w:uiPriority="63" w:unhideWhenUsed="0"/>
-    <w:lsdException w:name="Medium Shading 2 Accent 5" w:semiHidden="0" w:uiPriority="64" w:unhideWhenUsed="0"/>
-    <w:lsdException w:name="Medium List 1 Accent 5" w:semiHidden="0" w:uiPriority="65" w:unhideWhenUsed="0"/>
-    <w:lsdException w:name="Medium List 2 Accent 5" w:semiHidden="0" w:uiPriority="66" w:unhideWhenUsed="0"/>
-    <w:lsdException w:name="Medium Grid 1 Accent 5" w:semiHidden="0" w:uiPriority="67" w:unhideWhenUsed="0"/>
-    <w:lsdException w:name="Medium Grid 2 Accent 5" w:semiHidden="0" w:uiPriority="68" w:unhideWhenUsed="0"/>
-    <w:lsdException w:name="Medium Grid 3 Accent 5" w:semiHidden="0" w:uiPriority="69" w:unhideWhenUsed="0"/>
-    <w:lsdException w:name="Dark List Accent 5" w:semiHidden="0" w:uiPriority="70" w:unhideWhenUsed="0"/>
-    <w:lsdException w:name="Colorful Shading Accent 5" w:semiHidden="0" w:uiPriority="71" w:unhideWhenUsed="0"/>
-    <w:lsdException w:name="Colorful List Accent 5" w:semiHidden="0" w:uiPriority="72" w:unhideWhenUsed="0"/>
-    <w:lsdException w:name="Colorful Grid Accent 5" w:semiHidden="0" w:uiPriority="73" w:unhideWhenUsed="0"/>
-    <w:lsdException w:name="Light Shading Accent 6" w:semiHidden="0" w:uiPriority="60" w:unhideWhenUsed="0"/>
-    <w:lsdException w:name="Light List Accent 6" w:semiHidden="0" w:uiPriority="61" w:unhideWhenUsed="0"/>
-    <w:lsdException w:name="Light Grid Accent 6" w:semiHidden="0" w:uiPriority="62" w:unhideWhenUsed="0"/>
-    <w:lsdException w:name="Medium Shading 1 Accent 6" w:semiHidden="0" w:uiPriority="63" w:unhideWhenUsed="0"/>
-    <w:lsdException w:name="Medium Shading 2 Accent 6" w:semiHidden="0" w:uiPriority="64" w:unhideWhenUsed="0"/>
-    <w:lsdException w:name="Medium List 1 Accent 6" w:semiHidden="0" w:uiPriority="65" w:unhideWhenUsed="0"/>
-    <w:lsdException w:name="Medium List 2 Accent 6" w:semiHidden="0" w:uiPriority="66" w:unhideWhenUsed="0"/>
-    <w:lsdException w:name="Medium Grid 1 Accent 6" w:semiHidden="0" w:uiPriority="67" w:unhideWhenUsed="0"/>
-    <w:lsdException w:name="Medium Grid 2 Accent 6" w:semiHidden="0" w:uiPriority="68" w:unhideWhenUsed="0"/>
-    <w:lsdException w:name="Medium Grid 3 Accent 6" w:semiHidden="0" w:uiPriority="69" w:unhideWhenUsed="0"/>
-    <w:lsdException w:name="Dark List Accent 6" w:semiHidden="0" w:uiPriority="70" w:unhideWhenUsed="0"/>
-    <w:lsdException w:name="Colorful Shading Accent 6" w:semiHidden="0" w:uiPriority="71" w:unhideWhenUsed="0"/>
-    <w:lsdException w:name="Colorful List Accent 6" w:semiHidden="0" w:uiPriority="72" w:unhideWhenUsed="0"/>
-    <w:lsdException w:name="Colorful Grid Accent 6" w:semiHidden="0" w:uiPriority="73" w:unhideWhenUsed="0"/>
-    <w:lsdException w:name="Subtle Emphasis" w:semiHidden="0" w:uiPriority="19" w:unhideWhenUsed="0" w:qFormat="1"/>
-    <w:lsdException w:name="Intense Emphasis" w:semiHidden="0" w:uiPriority="21" w:unhideWhenUsed="0" w:qFormat="1"/>
-    <w:lsdException w:name="Subtle Reference" w:semiHidden="0" w:uiPriority="31" w:unhideWhenUsed="0" w:qFormat="1"/>
-    <w:lsdException w:name="Intense Reference" w:semiHidden="0" w:uiPriority="32" w:unhideWhenUsed="0" w:qFormat="1"/>
-    <w:lsdException w:name="Book Title" w:semiHidden="0" w:uiPriority="33" w:unhideWhenUsed="0" w:qFormat="1"/>
-    <w:lsdException w:name="Bibliography" w:uiPriority="37"/>
-    <w:lsdException w:name="TOC Heading" w:uiPriority="39" w:qFormat="1"/>
-  </w:latentStyles>
-  <w:style w:type="paragraph" w:default="1" w:styleId="Normal">
-    <w:name w:val="Normal"/>
-    <w:qFormat/>
-    <w:rsid w:val="00322A21"/>
-    <w:pPr>
-      <w:spacing w:after="200"/>
-    </w:pPr>
-    <w:rPr>
-      <w:rFonts w:ascii="Times New Roman" w:eastAsia="MS PGothic" w:hAnsi="Times New Roman" w:cs="Times New Roman"/>
-      <w:sz w:val="24"/>
-      <w:szCs w:val="24"/>
-      <w:lang w:eastAsia="ja-JP"/>
-    </w:rPr>
-  </w:style>
-  <w:style w:type="character" w:default="1" w:styleId="DefaultParagraphFont">
-    <w:name w:val="Default Paragraph Font"/>
-    <w:uiPriority w:val="1"/>
-    <w:semiHidden/>
-    <w:unhideWhenUsed/>
-  </w:style>
-  <w:style w:type="table" w:default="1" w:styleId="TableNormal">
-    <w:name w:val="Normal Table"/>
-    <w:uiPriority w:val="99"/>
-    <w:semiHidden/>
-    <w:unhideWhenUsed/>
-    <w:tblPr>
-      <w:tblInd w:w="0" w:type="dxa"/>
-      <w:tblCellMar>
-        <w:top w:w="0" w:type="dxa"/>
-        <w:left w:w="108" w:type="dxa"/>
-        <w:bottom w:w="0" w:type="dxa"/>
-        <w:right w:w="108" w:type="dxa"/>
-      </w:tblCellMar>
-    </w:tblPr>
-  </w:style>
-  <w:style w:type="numbering" w:default="1" w:styleId="NoList">
-    <w:name w:val="No List"/>
-    <w:uiPriority w:val="99"/>
-    <w:semiHidden/>
-    <w:unhideWhenUsed/>
-  </w:style>
-  <w:style w:type="character" w:customStyle="1" w:styleId="HTMLPreformattedChar">
-    <w:name w:val="HTML Preformatted Char"/>
-    <w:basedOn w:val="DefaultParagraphFont"/>
-    <w:link w:val="HTMLPreformatted"/>
-    <w:uiPriority w:val="99"/>
-    <w:qFormat/>
-    <w:rsid w:val="00E361D2"/>
-    <w:rPr>
-      <w:rFonts w:ascii="Courier New" w:eastAsia="Times New Roman" w:hAnsi="Courier New" w:cs="Courier New"/>
-      <w:sz w:val="20"/>
-      <w:szCs w:val="20"/>
-    </w:rPr>
-  </w:style>
-  <w:style w:type="paragraph" w:customStyle="1" w:styleId="Heading">
-    <w:name w:val="Heading"/>
-    <w:basedOn w:val="Normal"/>
-    <w:next w:val="BodyText"/>
-    <w:qFormat/>
-    <w:pPr>
-      <w:keepNext/>
-      <w:spacing w:before="240" w:after="120"/>
-    </w:pPr>
-    <w:rPr>
-      <w:rFonts w:ascii="Liberation Sans" w:eastAsia="Noto Sans CJK SC Regular" w:hAnsi="Liberation Sans" w:cs="FreeSans"/>
-      <w:sz w:val="28"/>
-      <w:szCs w:val="28"/>
-    </w:rPr>
-  </w:style>
-  <w:style w:type="paragraph" w:styleId="BodyText">
-    <w:name w:val="Body Text"/>
-    <w:basedOn w:val="Normal"/>
-    <w:pPr>
-      <w:spacing w:after="140" w:line="288" w:lineRule="auto"/>
-    </w:pPr>
-  </w:style>
-  <w:style w:type="paragraph" w:styleId="List">
-    <w:name w:val="List"/>
-    <w:basedOn w:val="BodyText"/>
-    <w:rPr>
-      <w:rFonts w:cs="FreeSans"/>
-    </w:rPr>
-  </w:style>
-  <w:style w:type="paragraph" w:styleId="Caption">
-    <w:name w:val="caption"/>
-    <w:basedOn w:val="Normal"/>
-    <w:qFormat/>
-    <w:pPr>
-      <w:suppressLineNumbers/>
-      <w:spacing w:before="120" w:after="120"/>
-    </w:pPr>
-    <w:rPr>
-      <w:rFonts w:cs="FreeSans"/>
-      <w:i/>
-      <w:iCs/>
-    </w:rPr>
-  </w:style>
-  <w:style w:type="paragraph" w:customStyle="1" w:styleId="Index">
-    <w:name w:val="Index"/>
-    <w:basedOn w:val="Normal"/>
-    <w:qFormat/>
-    <w:pPr>
-      <w:suppressLineNumbers/>
-    </w:pPr>
-    <w:rPr>
-      <w:rFonts w:cs="FreeSans"/>
-    </w:rPr>
-  </w:style>
-  <w:style w:type="paragraph" w:styleId="HTMLPreformatted">
-    <w:name w:val="HTML Preformatted"/>
-    <w:basedOn w:val="Normal"/>
-    <w:link w:val="HTMLPreformattedChar"/>
-    <w:uiPriority w:val="99"/>
-    <w:unhideWhenUsed/>
-    <w:qFormat/>
-    <w:rsid w:val="00E361D2"/>
-    <w:pPr>
-      <w:tabs>
-        <w:tab w:val="left" w:pos="916"/>
-        <w:tab w:val="left" w:pos="1832"/>
-        <w:tab w:val="left" w:pos="2748"/>
-        <w:tab w:val="left" w:pos="3664"/>
-        <w:tab w:val="left" w:pos="4580"/>
-        <w:tab w:val="left" w:pos="5496"/>
-        <w:tab w:val="left" w:pos="6412"/>
-        <w:tab w:val="left" w:pos="7328"/>
-        <w:tab w:val="left" w:pos="8244"/>
-        <w:tab w:val="left" w:pos="9160"/>
-        <w:tab w:val="left" w:pos="10076"/>
-        <w:tab w:val="left" w:pos="10992"/>
-        <w:tab w:val="left" w:pos="11908"/>
-        <w:tab w:val="left" w:pos="12824"/>
-        <w:tab w:val="left" w:pos="13740"/>
-        <w:tab w:val="left" w:pos="14656"/>
-      </w:tabs>
-      <w:spacing w:after="0"/>
-    </w:pPr>
-    <w:rPr>
-      <w:rFonts w:ascii="Courier New" w:eastAsia="Times New Roman" w:hAnsi="Courier New" w:cs="Courier New"/>
-      <w:sz w:val="20"/>
-      <w:szCs w:val="20"/>
-      <w:lang w:eastAsia="en-US"/>
-    </w:rPr>
-  </w:style>
-  <w:style w:type="paragraph" w:customStyle="1" w:styleId="TableContents">
-    <w:name w:val="Table Contents"/>
-    <w:basedOn w:val="Normal"/>
-    <w:qFormat/>
-  </w:style>
-  <w:style w:type="paragraph" w:customStyle="1" w:styleId="TableHeading">
-    <w:name w:val="Table Heading"/>
-    <w:basedOn w:val="TableContents"/>
-    <w:qFormat/>
-  </w:style>
-  <w:style w:type="paragraph" w:styleId="NormalWeb">
-    <w:name w:val="Normal (Web)"/>
-    <w:basedOn w:val="Normal"/>
-    <w:uiPriority w:val="99"/>
-    <w:unhideWhenUsed/>
-    <w:rsid w:val="00440BE6"/>
-    <w:pPr>
-      <w:spacing w:before="100" w:beforeAutospacing="1" w:after="115"/>
-    </w:pPr>
-    <w:rPr>
-      <w:rFonts w:ascii="Times" w:eastAsiaTheme="minorHAnsi" w:hAnsi="Times"/>
-      <w:sz w:val="20"/>
-      <w:szCs w:val="20"/>
-      <w:lang w:eastAsia="en-US"/>
-    </w:rPr>
-  </w:style>
-</w:styles>
-</file>
-
-<file path=word/stylesWithEffects.xml><?xml version="1.0" encoding="utf-8"?>
-<w:styles xmlns:wpc="http://schemas.microsoft.com/office/word/2010/wordprocessingCanvas" xmlns:mo="http://schemas.microsoft.com/office/mac/office/2008/main" xmlns:mc="http://schemas.openxmlformats.org/markup-compatibility/2006" xmlns:mv="urn:schemas-microsoft-com:mac:vml" xmlns:o="urn:schemas-microsoft-com:office:office" xmlns:r="http://schemas.openxmlformats.org/officeDocument/2006/relationships" xmlns:m="http://schemas.openxmlformats.org/officeDocument/2006/math" xmlns:v="urn:schemas-microsoft-com:vml" xmlns:wp14="http://schemas.microsoft.com/office/word/2010/wordprocessingDrawing" xmlns:wp="http://schemas.openxmlformats.org/drawingml/2006/wordprocessingDrawing" xmlns:w10="urn:schemas-microsoft-com:office:word" xmlns:w="http://schemas.openxmlformats.org/wordprocessingml/2006/main" xmlns:w14="http://schemas.microsoft.com/office/word/2010/wordml" xmlns:wpg="http://schemas.microsoft.com/office/word/2010/wordprocessingGroup" xmlns:wpi="http://schemas.microsoft.com/office/word/2010/wordprocessingInk" xmlns:wne="http://schemas.microsoft.com/office/word/2006/wordml" xmlns:wps="http://schemas.microsoft.com/office/word/2010/wordprocessingShape" mc:Ignorable="w14 wp14">
-  <w:docDefaults>
-    <w:rPrDefault>
-      <w:rPr>
-        <w:rFonts w:asciiTheme="minorHAnsi" w:eastAsiaTheme="minorHAnsi" w:hAnsiTheme="minorHAnsi" w:cstheme="minorBidi"/>
-        <w:szCs w:val="22"/>
-        <w:lang w:val="en-US" w:eastAsia="en-US" w:bidi="ar-SA"/>
-      </w:rPr>
-    </w:rPrDefault>
-    <w:pPrDefault/>
-  </w:docDefaults>
-  <w:latentStyles w:defLockedState="0" w:defUIPriority="99" w:defSemiHidden="1" w:defUnhideWhenUsed="1" w:defQFormat="0" w:count="276">
-    <w:lsdException w:name="Normal" w:semiHidden="0" w:uiPriority="0" w:unhideWhenUsed="0" w:qFormat="1"/>
-    <w:lsdException w:name="heading 1" w:semiHidden="0" w:uiPriority="9" w:unhideWhenUsed="0" w:qFormat="1"/>
-    <w:lsdException w:name="heading 2" w:uiPriority="9" w:qFormat="1"/>
-    <w:lsdException w:name="heading 3" w:uiPriority="9" w:qFormat="1"/>
-    <w:lsdException w:name="heading 4" w:uiPriority="9" w:qFormat="1"/>
-    <w:lsdException w:name="heading 5" w:uiPriority="9" w:qFormat="1"/>
-    <w:lsdException w:name="heading 6" w:uiPriority="9" w:qFormat="1"/>
-    <w:lsdException w:name="heading 7" w:uiPriority="9" w:qFormat="1"/>
-    <w:lsdException w:name="heading 8" w:uiPriority="9" w:qFormat="1"/>
-    <w:lsdException w:name="heading 9" w:uiPriority="9" w:qFormat="1"/>
-    <w:lsdException w:name="toc 1" w:uiPriority="39"/>
-    <w:lsdException w:name="toc 2" w:uiPriority="39"/>
-    <w:lsdException w:name="toc 3" w:uiPriority="39"/>
-    <w:lsdException w:name="toc 4" w:uiPriority="39"/>
-    <w:lsdException w:name="toc 5" w:uiPriority="39"/>
-    <w:lsdException w:name="toc 6" w:uiPriority="39"/>
-    <w:lsdException w:name="toc 7" w:uiPriority="39"/>
-    <w:lsdException w:name="toc 8" w:uiPriority="39"/>
-    <w:lsdException w:name="toc 9" w:uiPriority="39"/>
-    <w:lsdException w:name="caption" w:uiPriority="35" w:qFormat="1"/>
-    <w:lsdException w:name="Title" w:semiHidden="0" w:uiPriority="10" w:unhideWhenUsed="0" w:qFormat="1"/>
-    <w:lsdException w:name="Default Paragraph Font" w:uiPriority="1"/>
-    <w:lsdException w:name="Subtitle" w:semiHidden="0" w:uiPriority="11" w:unhideWhenUsed="0" w:qFormat="1"/>
-    <w:lsdException w:name="Strong" w:semiHidden="0" w:uiPriority="22" w:unhideWhenUsed="0" w:qFormat="1"/>
-    <w:lsdException w:name="Emphasis" w:semiHidden="0" w:uiPriority="20" w:unhideWhenUsed="0" w:qFormat="1"/>
-    <w:lsdException w:name="Table Grid" w:semiHidden="0" w:uiPriority="59" w:unhideWhenUsed="0"/>
-    <w:lsdException w:name="Note Level 1" w:semiHidden="0" w:unhideWhenUsed="0"/>
-    <w:lsdException w:name="Note Level 2" w:semiHidden="0" w:unhideWhenUsed="0"/>
-    <w:lsdException w:name="Note Level 3" w:semiHidden="0" w:unhideWhenUsed="0"/>
-    <w:lsdException w:name="Note Level 4" w:semiHidden="0" w:unhideWhenUsed="0"/>
-    <w:lsdException w:name="Note Level 5" w:semiHidden="0" w:unhideWhenUsed="0"/>
-    <w:lsdException w:name="Note Level 6" w:semiHidden="0" w:unhideWhenUsed="0"/>
-    <w:lsdException w:name="Note Level 7" w:semiHidden="0" w:unhideWhenUsed="0"/>
-    <w:lsdException w:name="Note Level 8" w:semiHidden="0" w:unhideWhenUsed="0"/>
-    <w:lsdException w:name="Note Level 9" w:semiHidden="0" w:unhideWhenUsed="0"/>
-    <w:lsdException w:name="Placeholder Text" w:unhideWhenUsed="0"/>
-    <w:lsdException w:name="No Spacing" w:semiHidden="0" w:uiPriority="1" w:unhideWhenUsed="0" w:qFormat="1"/>
-    <w:lsdException w:name="Light Shading" w:semiHidden="0" w:uiPriority="60" w:unhideWhenUsed="0"/>
-    <w:lsdException w:name="Light List" w:semiHidden="0" w:uiPriority="61" w:unhideWhenUsed="0"/>
-    <w:lsdException w:name="Light Grid" w:semiHidden="0" w:uiPriority="62" w:unhideWhenUsed="0"/>
-    <w:lsdException w:name="Medium Shading 1" w:semiHidden="0" w:uiPriority="63" w:unhideWhenUsed="0"/>
-    <w:lsdException w:name="Medium Shading 2" w:semiHidden="0" w:uiPriority="64" w:unhideWhenUsed="0"/>
-    <w:lsdException w:name="Medium List 1" w:semiHidden="0" w:uiPriority="65" w:unhideWhenUsed="0"/>
-    <w:lsdException w:name="Medium List 2" w:semiHidden="0" w:uiPriority="66" w:unhideWhenUsed="0"/>
-    <w:lsdException w:name="Medium Grid 1" w:semiHidden="0" w:uiPriority="67" w:unhideWhenUsed="0"/>
-    <w:lsdException w:name="Medium Grid 2" w:semiHidden="0" w:uiPriority="68" w:unhideWhenUsed="0"/>
-    <w:lsdException w:name="Medium Grid 3" w:semiHidden="0" w:uiPriority="69" w:unhideWhenUsed="0"/>
-    <w:lsdException w:name="Dark List" w:semiHidden="0" w:uiPriority="70" w:unhideWhenUsed="0"/>
-    <w:lsdException w:name="Colorful Shading" w:semiHidden="0" w:uiPriority="71" w:unhideWhenUsed="0"/>
-    <w:lsdException w:name="Colorful List" w:semiHidden="0" w:uiPriority="72" w:unhideWhenUsed="0"/>
-    <w:lsdException w:name="Colorful Grid" w:semiHidden="0" w:uiPriority="73" w:unhideWhenUsed="0"/>
-    <w:lsdException w:name="Light Shading Accent 1" w:semiHidden="0" w:uiPriority="60" w:unhideWhenUsed="0"/>
-    <w:lsdException w:name="Light List Accent 1" w:semiHidden="0" w:uiPriority="61" w:unhideWhenUsed="0"/>
-    <w:lsdException w:name="Light Grid Accent 1" w:semiHidden="0" w:uiPriority="62" w:unhideWhenUsed="0"/>
-    <w:lsdException w:name="Medium Shading 1 Accent 1" w:semiHidden="0" w:uiPriority="63" w:unhideWhenUsed="0"/>
-    <w:lsdException w:name="Medium Shading 2 Accent 1" w:semiHidden="0" w:uiPriority="64" w:unhideWhenUsed="0"/>
-    <w:lsdException w:name="Medium List 1 Accent 1" w:semiHidden="0" w:uiPriority="65" w:unhideWhenUsed="0"/>
-    <w:lsdException w:name="Revision" w:unhideWhenUsed="0"/>
-    <w:lsdException w:name="List Paragraph" w:semiHidden="0" w:uiPriority="34" w:unhideWhenUsed="0" w:qFormat="1"/>
-    <w:lsdException w:name="Quote" w:semiHidden="0" w:uiPriority="29" w:unhideWhenUsed="0" w:qFormat="1"/>
-    <w:lsdException w:name="Intense Quote" w:semiHidden="0" w:uiPriority="30" w:unhideWhenUsed="0" w:qFormat="1"/>
-    <w:lsdException w:name="Medium List 2 Accent 1" w:semiHidden="0" w:uiPriority="66" w:unhideWhenUsed="0"/>
-    <w:lsdException w:name="Medium Grid 1 Accent 1" w:semiHidden="0" w:uiPriority="67" w:unhideWhenUsed="0"/>
-    <w:lsdException w:name="Medium Grid 2 Accent 1" w:semiHidden="0" w:uiPriority="68" w:unhideWhenUsed="0"/>
-    <w:lsdException w:name="Medium Grid 3 Accent 1" w:semiHidden="0" w:uiPriority="69" w:unhideWhenUsed="0"/>
-    <w:lsdException w:name="Dark List Accent 1" w:semiHidden="0" w:uiPriority="70" w:unhideWhenUsed="0"/>
-    <w:lsdException w:name="Colorful Shading Accent 1" w:semiHidden="0" w:uiPriority="71" w:unhideWhenUsed="0"/>
-    <w:lsdException w:name="Colorful List Accent 1" w:semiHidden="0" w:uiPriority="72" w:unhideWhenUsed="0"/>
-    <w:lsdException w:name="Colorful Grid Accent 1" w:semiHidden="0" w:uiPriority="73" w:unhideWhenUsed="0"/>
-    <w:lsdException w:name="Light Shading Accent 2" w:semiHidden="0" w:uiPriority="60" w:unhideWhenUsed="0"/>
-    <w:lsdException w:name="Light List Accent 2" w:semiHidden="0" w:uiPriority="61" w:unhideWhenUsed="0"/>
-    <w:lsdException w:name="Light Grid Accent 2" w:semiHidden="0" w:uiPriority="62" w:unhideWhenUsed="0"/>
-    <w:lsdException w:name="Medium Shading 1 Accent 2" w:semiHidden="0" w:uiPriority="63" w:unhideWhenUsed="0"/>
-    <w:lsdException w:name="Medium Shading 2 Accent 2" w:semiHidden="0" w:uiPriority="64" w:unhideWhenUsed="0"/>
-    <w:lsdException w:name="Medium List 1 Accent 2" w:semiHidden="0" w:uiPriority="65" w:unhideWhenUsed="0"/>
-    <w:lsdException w:name="Medium List 2 Accent 2" w:semiHidden="0" w:uiPriority="66" w:unhideWhenUsed="0"/>
-    <w:lsdException w:name="Medium Grid 1 Accent 2" w:semiHidden="0" w:uiPriority="67" w:unhideWhenUsed="0"/>
-    <w:lsdException w:name="Medium Grid 2 Accent 2" w:semiHidden="0" w:uiPriority="68" w:unhideWhenUsed="0"/>
-    <w:lsdException w:name="Medium Grid 3 Accent 2" w:semiHidden="0" w:uiPriority="69" w:unhideWhenUsed="0"/>
-    <w:lsdException w:name="Dark List Accent 2" w:semiHidden="0" w:uiPriority="70" w:unhideWhenUsed="0"/>
-    <w:lsdException w:name="Colorful Shading Accent 2" w:semiHidden="0" w:uiPriority="71" w:unhideWhenUsed="0"/>
-    <w:lsdException w:name="Colorful List Accent 2" w:semiHidden="0" w:uiPriority="72" w:unhideWhenUsed="0"/>
-    <w:lsdException w:name="Colorful Grid Accent 2" w:semiHidden="0" w:uiPriority="73" w:unhideWhenUsed="0"/>
-    <w:lsdException w:name="Light Shading Accent 3" w:semiHidden="0" w:uiPriority="60" w:unhideWhenUsed="0"/>
-    <w:lsdException w:name="Light List Accent 3" w:semiHidden="0" w:uiPriority="61" w:unhideWhenUsed="0"/>
-    <w:lsdException w:name="Light Grid Accent 3" w:semiHidden="0" w:uiPriority="62" w:unhideWhenUsed="0"/>
-    <w:lsdException w:name="Medium Shading 1 Accent 3" w:semiHidden="0" w:uiPriority="63" w:unhideWhenUsed="0"/>
-    <w:lsdException w:name="Medium Shading 2 Accent 3" w:semiHidden="0" w:uiPriority="64" w:unhideWhenUsed="0"/>
-    <w:lsdException w:name="Medium List 1 Accent 3" w:semiHidden="0" w:uiPriority="65" w:unhideWhenUsed="0"/>
-    <w:lsdException w:name="Medium List 2 Accent 3" w:semiHidden="0" w:uiPriority="66" w:unhideWhenUsed="0"/>
-    <w:lsdException w:name="Medium Grid 1 Accent 3" w:semiHidden="0" w:uiPriority="67" w:unhideWhenUsed="0"/>
-    <w:lsdException w:name="Medium Grid 2 Accent 3" w:semiHidden="0" w:uiPriority="68" w:unhideWhenUsed="0"/>
-    <w:lsdException w:name="Medium Grid 3 Accent 3" w:semiHidden="0" w:uiPriority="69" w:unhideWhenUsed="0"/>
-    <w:lsdException w:name="Dark List Accent 3" w:semiHidden="0" w:uiPriority="70" w:unhideWhenUsed="0"/>
-    <w:lsdException w:name="Colorful Shading Accent 3" w:semiHidden="0" w:uiPriority="71" w:unhideWhenUsed="0"/>
-    <w:lsdException w:name="Colorful List Accent 3" w:semiHidden="0" w:uiPriority="72" w:unhideWhenUsed="0"/>
-    <w:lsdException w:name="Colorful Grid Accent 3" w:semiHidden="0" w:uiPriority="73" w:unhideWhenUsed="0"/>
-    <w:lsdException w:name="Light Shading Accent 4" w:semiHidden="0" w:uiPriority="60" w:unhideWhenUsed="0"/>
-    <w:lsdException w:name="Light List Accent 4" w:semiHidden="0" w:uiPriority="61" w:unhideWhenUsed="0"/>
-    <w:lsdException w:name="Light Grid Accent 4" w:semiHidden="0" w:uiPriority="62" w:unhideWhenUsed="0"/>
-    <w:lsdException w:name="Medium Shading 1 Accent 4" w:semiHidden="0" w:uiPriority="63" w:unhideWhenUsed="0"/>
-    <w:lsdException w:name="Medium Shading 2 Accent 4" w:semiHidden="0" w:uiPriority="64" w:unhideWhenUsed="0"/>
-    <w:lsdException w:name="Medium List 1 Accent 4" w:semiHidden="0" w:uiPriority="65" w:unhideWhenUsed="0"/>
-    <w:lsdException w:name="Medium List 2 Accent 4" w:semiHidden="0" w:uiPriority="66" w:unhideWhenUsed="0"/>
-    <w:lsdException w:name="Medium Grid 1 Accent 4" w:semiHidden="0" w:uiPriority="67" w:unhideWhenUsed="0"/>
-    <w:lsdException w:name="Medium Grid 2 Accent 4" w:semiHidden="0" w:uiPriority="68" w:unhideWhenUsed="0"/>
-    <w:lsdException w:name="Medium Grid 3 Accent 4" w:semiHidden="0" w:uiPriority="69" w:unhideWhenUsed="0"/>
-    <w:lsdException w:name="Dark List Accent 4" w:semiHidden="0" w:uiPriority="70" w:unhideWhenUsed="0"/>
-    <w:lsdException w:name="Colorful Shading Accent 4" w:semiHidden="0" w:uiPriority="71" w:unhideWhenUsed="0"/>
-    <w:lsdException w:name="Colorful List Accent 4" w:semiHidden="0" w:uiPriority="72" w:unhideWhenUsed="0"/>
-    <w:lsdException w:name="Colorful Grid Accent 4" w:semiHidden="0" w:uiPriority="73" w:unhideWhenUsed="0"/>
-    <w:lsdException w:name="Light Shading Accent 5" w:semiHidden="0" w:uiPriority="60" w:unhideWhenUsed="0"/>
-    <w:lsdException w:name="Light List Accent 5" w:semiHidden="0" w:uiPriority="61" w:unhideWhenUsed="0"/>
-    <w:lsdException w:name="Light Grid Accent 5" w:semiHidden="0" w:uiPriority="62" w:unhideWhenUsed="0"/>
-    <w:lsdException w:name="Medium Shading 1 Accent 5" w:semiHidden="0" w:uiPriority="63" w:unhideWhenUsed="0"/>
-    <w:lsdException w:name="Medium Shading 2 Accent 5" w:semiHidden="0" w:uiPriority="64" w:unhideWhenUsed="0"/>
-    <w:lsdException w:name="Medium List 1 Accent 5" w:semiHidden="0" w:uiPriority="65" w:unhideWhenUsed="0"/>
-    <w:lsdException w:name="Medium List 2 Accent 5" w:semiHidden="0" w:uiPriority="66" w:unhideWhenUsed="0"/>
-    <w:lsdException w:name="Medium Grid 1 Accent 5" w:semiHidden="0" w:uiPriority="67" w:unhideWhenUsed="0"/>
-    <w:lsdException w:name="Medium Grid 2 Accent 5" w:semiHidden="0" w:uiPriority="68" w:unhideWhenUsed="0"/>
-    <w:lsdException w:name="Medium Grid 3 Accent 5" w:semiHidden="0" w:uiPriority="69" w:unhideWhenUsed="0"/>
-    <w:lsdException w:name="Dark List Accent 5" w:semiHidden="0" w:uiPriority="70" w:unhideWhenUsed="0"/>
-    <w:lsdException w:name="Colorful Shading Accent 5" w:semiHidden="0" w:uiPriority="71" w:unhideWhenUsed="0"/>
-    <w:lsdException w:name="Colorful List Accent 5" w:semiHidden="0" w:uiPriority="72" w:unhideWhenUsed="0"/>
-    <w:lsdException w:name="Colorful Grid Accent 5" w:semiHidden="0" w:uiPriority="73" w:unhideWhenUsed="0"/>
-    <w:lsdException w:name="Light Shading Accent 6" w:semiHidden="0" w:uiPriority="60" w:unhideWhenUsed="0"/>
-    <w:lsdException w:name="Light List Accent 6" w:semiHidden="0" w:uiPriority="61" w:unhideWhenUsed="0"/>
-    <w:lsdException w:name="Light Grid Accent 6" w:semiHidden="0" w:uiPriority="62" w:unhideWhenUsed="0"/>
-    <w:lsdException w:name="Medium Shading 1 Accent 6" w:semiHidden="0" w:uiPriority="63" w:unhideWhenUsed="0"/>
-    <w:lsdException w:name="Medium Shading 2 Accent 6" w:semiHidden="0" w:uiPriority="64" w:unhideWhenUsed="0"/>
-    <w:lsdException w:name="Medium List 1 Accent 6" w:semiHidden="0" w:uiPriority="65" w:unhideWhenUsed="0"/>
-    <w:lsdException w:name="Medium List 2 Accent 6" w:semiHidden="0" w:uiPriority="66" w:unhideWhenUsed="0"/>
-    <w:lsdException w:name="Medium Grid 1 Accent 6" w:semiHidden="0" w:uiPriority="67" w:unhideWhenUsed="0"/>
-    <w:lsdException w:name="Medium Grid 2 Accent 6" w:semiHidden="0" w:uiPriority="68" w:unhideWhenUsed="0"/>
-    <w:lsdException w:name="Medium Grid 3 Accent 6" w:semiHidden="0" w:uiPriority="69" w:unhideWhenUsed="0"/>
-    <w:lsdException w:name="Dark List Accent 6" w:semiHidden="0" w:uiPriority="70" w:unhideWhenUsed="0"/>
-    <w:lsdException w:name="Colorful Shading Accent 6" w:semiHidden="0" w:uiPriority="71" w:unhideWhenUsed="0"/>
-    <w:lsdException w:name="Colorful List Accent 6" w:semiHidden="0" w:uiPriority="72" w:unhideWhenUsed="0"/>
-    <w:lsdException w:name="Colorful Grid Accent 6" w:semiHidden="0" w:uiPriority="73" w:unhideWhenUsed="0"/>
-    <w:lsdException w:name="Subtle Emphasis" w:semiHidden="0" w:uiPriority="19" w:unhideWhenUsed="0" w:qFormat="1"/>
-    <w:lsdException w:name="Intense Emphasis" w:semiHidden="0" w:uiPriority="21" w:unhideWhenUsed="0" w:qFormat="1"/>
-    <w:lsdException w:name="Subtle Reference" w:semiHidden="0" w:uiPriority="31" w:unhideWhenUsed="0" w:qFormat="1"/>
-    <w:lsdException w:name="Intense Reference" w:semiHidden="0" w:uiPriority="32" w:unhideWhenUsed="0" w:qFormat="1"/>
-    <w:lsdException w:name="Book Title" w:semiHidden="0" w:uiPriority="33" w:unhideWhenUsed="0" w:qFormat="1"/>
-    <w:lsdException w:name="Bibliography" w:uiPriority="37"/>
-    <w:lsdException w:name="TOC Heading" w:uiPriority="39" w:qFormat="1"/>
+  <w:latentStyles w:defLockedState="0" w:defUIPriority="99" w:defSemiHidden="0" w:defUnhideWhenUsed="0" w:defQFormat="0" w:count="373">
+    <w:lsdException w:name="Normal" w:uiPriority="0" w:qFormat="1"/>
+    <w:lsdException w:name="heading 1" w:uiPriority="9" w:qFormat="1"/>
+    <w:lsdException w:name="heading 2" w:semiHidden="1" w:uiPriority="9" w:unhideWhenUsed="1" w:qFormat="1"/>
+    <w:lsdException w:name="heading 3" w:semiHidden="1" w:uiPriority="9" w:unhideWhenUsed="1" w:qFormat="1"/>
+    <w:lsdException w:name="heading 4" w:semiHidden="1" w:uiPriority="9" w:unhideWhenUsed="1" w:qFormat="1"/>
+    <w:lsdException w:name="heading 5" w:semiHidden="1" w:uiPriority="9" w:unhideWhenUsed="1" w:qFormat="1"/>
+    <w:lsdException w:name="heading 6" w:semiHidden="1" w:uiPriority="9" w:unhideWhenUsed="1" w:qFormat="1"/>
+    <w:lsdException w:name="heading 7" w:semiHidden="1" w:uiPriority="9" w:unhideWhenUsed="1" w:qFormat="1"/>
+    <w:lsdException w:name="heading 8" w:semiHidden="1" w:uiPriority="9" w:unhideWhenUsed="1" w:qFormat="1"/>
+    <w:lsdException w:name="heading 9" w:semiHidden="1" w:uiPriority="9" w:unhideWhenUsed="1" w:qFormat="1"/>
+    <w:lsdException w:name="index 1" w:semiHidden="1" w:unhideWhenUsed="1"/>
+    <w:lsdException w:name="index 2" w:semiHidden="1" w:unhideWhenUsed="1"/>
+    <w:lsdException w:name="index 3" w:semiHidden="1" w:unhideWhenUsed="1"/>
+    <w:lsdException w:name="index 4" w:semiHidden="1" w:unhideWhenUsed="1"/>
+    <w:lsdException w:name="index 5" w:semiHidden="1" w:unhideWhenUsed="1"/>
+    <w:lsdException w:name="index 6" w:semiHidden="1" w:unhideWhenUsed="1"/>
+    <w:lsdException w:name="index 7" w:semiHidden="1" w:unhideWhenUsed="1"/>
+    <w:lsdException w:name="index 8" w:semiHidden="1" w:unhideWhenUsed="1"/>
+    <w:lsdException w:name="index 9" w:semiHidden="1" w:unhideWhenUsed="1"/>
+    <w:lsdException w:name="toc 1" w:semiHidden="1" w:uiPriority="39" w:unhideWhenUsed="1"/>
+    <w:lsdException w:name="toc 2" w:semiHidden="1" w:uiPriority="39" w:unhideWhenUsed="1"/>
+    <w:lsdException w:name="toc 3" w:semiHidden="1" w:uiPriority="39" w:unhideWhenUsed="1"/>
+    <w:lsdException w:name="toc 4" w:semiHidden="1" w:uiPriority="39" w:unhideWhenUsed="1"/>
+    <w:lsdException w:name="toc 5" w:semiHidden="1" w:uiPriority="39" w:unhideWhenUsed="1"/>
+    <w:lsdException w:name="toc 6" w:semiHidden="1" w:uiPriority="39" w:unhideWhenUsed="1"/>
+    <w:lsdException w:name="toc 7" w:semiHidden="1" w:uiPriority="39" w:unhideWhenUsed="1"/>
+    <w:lsdException w:name="toc 8" w:semiHidden="1" w:uiPriority="39" w:unhideWhenUsed="1"/>
+    <w:lsdException w:name="toc 9" w:semiHidden="1" w:uiPriority="39" w:unhideWhenUsed="1"/>
+    <w:lsdException w:name="Normal Indent" w:semiHidden="1" w:unhideWhenUsed="1"/>
+    <w:lsdException w:name="footnote text" w:semiHidden="1" w:unhideWhenUsed="1"/>
+    <w:lsdException w:name="annotation text" w:semiHidden="1" w:unhideWhenUsed="1"/>
+    <w:lsdException w:name="header" w:semiHidden="1" w:unhideWhenUsed="1"/>
+    <w:lsdException w:name="footer" w:semiHidden="1" w:unhideWhenUsed="1"/>
+    <w:lsdException w:name="index heading" w:semiHidden="1" w:unhideWhenUsed="1"/>
+    <w:lsdException w:name="caption" w:semiHidden="1" w:uiPriority="35" w:unhideWhenUsed="1" w:qFormat="1"/>
+    <w:lsdException w:name="table of figures" w:semiHidden="1" w:unhideWhenUsed="1"/>
+    <w:lsdException w:name="envelope address" w:semiHidden="1" w:unhideWhenUsed="1"/>
+    <w:lsdException w:name="envelope return" w:semiHidden="1" w:unhideWhenUsed="1"/>
+    <w:lsdException w:name="footnote reference" w:semiHidden="1" w:unhideWhenUsed="1"/>
+    <w:lsdException w:name="annotation reference" w:semiHidden="1" w:unhideWhenUsed="1"/>
+    <w:lsdException w:name="line number" w:semiHidden="1" w:unhideWhenUsed="1"/>
+    <w:lsdException w:name="page number" w:semiHidden="1" w:unhideWhenUsed="1"/>
+    <w:lsdException w:name="endnote reference" w:semiHidden="1" w:unhideWhenUsed="1"/>
+    <w:lsdException w:name="endnote text" w:semiHidden="1" w:unhideWhenUsed="1"/>
+    <w:lsdException w:name="table of authorities" w:semiHidden="1" w:unhideWhenUsed="1"/>
+    <w:lsdException w:name="macro" w:semiHidden="1" w:unhideWhenUsed="1"/>
+    <w:lsdException w:name="toa heading" w:semiHidden="1" w:unhideWhenUsed="1"/>
+    <w:lsdException w:name="List" w:semiHidden="1" w:unhideWhenUsed="1"/>
+    <w:lsdException w:name="List Bullet" w:semiHidden="1" w:unhideWhenUsed="1"/>
+    <w:lsdException w:name="List Number" w:semiHidden="1" w:unhideWhenUsed="1"/>
+    <w:lsdException w:name="List 2" w:semiHidden="1" w:unhideWhenUsed="1"/>
+    <w:lsdException w:name="List 3" w:semiHidden="1" w:unhideWhenUsed="1"/>
+    <w:lsdException w:name="List 4" w:semiHidden="1" w:unhideWhenUsed="1"/>
+    <w:lsdException w:name="List 5" w:semiHidden="1" w:unhideWhenUsed="1"/>
+    <w:lsdException w:name="List Bullet 2" w:semiHidden="1" w:unhideWhenUsed="1"/>
+    <w:lsdException w:name="List Bullet 3" w:semiHidden="1" w:unhideWhenUsed="1"/>
+    <w:lsdException w:name="List Bullet 4" w:semiHidden="1" w:unhideWhenUsed="1"/>
+    <w:lsdException w:name="List Bullet 5" w:semiHidden="1" w:unhideWhenUsed="1"/>
+    <w:lsdException w:name="List Number 2" w:semiHidden="1" w:unhideWhenUsed="1"/>
+    <w:lsdException w:name="List Number 3" w:semiHidden="1" w:unhideWhenUsed="1"/>
+    <w:lsdException w:name="List Number 4" w:semiHidden="1" w:unhideWhenUsed="1"/>
+    <w:lsdException w:name="List Number 5" w:semiHidden="1" w:unhideWhenUsed="1"/>
+    <w:lsdException w:name="Title" w:uiPriority="10" w:qFormat="1"/>
+    <w:lsdException w:name="Closing" w:semiHidden="1" w:unhideWhenUsed="1"/>
+    <w:lsdException w:name="Signature" w:semiHidden="1" w:unhideWhenUsed="1"/>
+    <w:lsdException w:name="Default Paragraph Font" w:semiHidden="1" w:uiPriority="1" w:unhideWhenUsed="1"/>
+    <w:lsdException w:name="Body Text" w:semiHidden="1" w:unhideWhenUsed="1"/>
+    <w:lsdException w:name="Body Text Indent" w:semiHidden="1" w:unhideWhenUsed="1"/>
+    <w:lsdException w:name="List Continue" w:semiHidden="1" w:unhideWhenUsed="1"/>
+    <w:lsdException w:name="List Continue 2" w:semiHidden="1" w:unhideWhenUsed="1"/>
+    <w:lsdException w:name="List Continue 3" w:semiHidden="1" w:unhideWhenUsed="1"/>
+    <w:lsdException w:name="List Continue 4" w:semiHidden="1" w:unhideWhenUsed="1"/>
+    <w:lsdException w:name="List Continue 5" w:semiHidden="1" w:unhideWhenUsed="1"/>
+    <w:lsdException w:name="Message Header" w:semiHidden="1" w:unhideWhenUsed="1"/>
+    <w:lsdException w:name="Subtitle" w:uiPriority="11" w:qFormat="1"/>
+    <w:lsdException w:name="Salutation" w:semiHidden="1" w:unhideWhenUsed="1"/>
+    <w:lsdException w:name="Date" w:semiHidden="1" w:unhideWhenUsed="1"/>
+    <w:lsdException w:name="Body Text First Indent" w:semiHidden="1" w:unhideWhenUsed="1"/>
+    <w:lsdException w:name="Body Text First Indent 2" w:semiHidden="1" w:unhideWhenUsed="1"/>
+    <w:lsdException w:name="Note Heading" w:semiHidden="1" w:unhideWhenUsed="1"/>
+    <w:lsdException w:name="Body Text 2" w:semiHidden="1" w:unhideWhenUsed="1"/>
+    <w:lsdException w:name="Body Text 3" w:semiHidden="1" w:unhideWhenUsed="1"/>
+    <w:lsdException w:name="Body Text Indent 2" w:semiHidden="1" w:unhideWhenUsed="1"/>
+    <w:lsdException w:name="Body Text Indent 3" w:semiHidden="1" w:unhideWhenUsed="1"/>
+    <w:lsdException w:name="Block Text" w:semiHidden="1" w:unhideWhenUsed="1"/>
+    <w:lsdException w:name="Hyperlink" w:semiHidden="1" w:unhideWhenUsed="1"/>
+    <w:lsdException w:name="FollowedHyperlink" w:semiHidden="1" w:unhideWhenUsed="1"/>
+    <w:lsdException w:name="Strong" w:uiPriority="22" w:qFormat="1"/>
+    <w:lsdException w:name="Emphasis" w:uiPriority="20" w:qFormat="1"/>
+    <w:lsdException w:name="Document Map" w:semiHidden="1" w:unhideWhenUsed="1"/>
+    <w:lsdException w:name="Plain Text" w:semiHidden="1" w:unhideWhenUsed="1"/>
+    <w:lsdException w:name="E-mail Signature" w:semiHidden="1" w:unhideWhenUsed="1"/>
+    <w:lsdException w:name="HTML Top of Form" w:semiHidden="1" w:unhideWhenUsed="1"/>
+    <w:lsdException w:name="HTML Bottom of Form" w:semiHidden="1" w:unhideWhenUsed="1"/>
+    <w:lsdException w:name="Normal (Web)" w:semiHidden="1" w:unhideWhenUsed="1"/>
+    <w:lsdException w:name="HTML Acronym" w:semiHidden="1" w:unhideWhenUsed="1"/>
+    <w:lsdException w:name="HTML Address" w:semiHidden="1" w:unhideWhenUsed="1"/>
+    <w:lsdException w:name="HTML Cite" w:semiHidden="1" w:unhideWhenUsed="1"/>
+    <w:lsdException w:name="HTML Code" w:semiHidden="1" w:unhideWhenUsed="1"/>
+    <w:lsdException w:name="HTML Definition" w:semiHidden="1" w:unhideWhenUsed="1"/>
+    <w:lsdException w:name="HTML Keyboard" w:semiHidden="1" w:unhideWhenUsed="1"/>
+    <w:lsdException w:name="HTML Preformatted" w:semiHidden="1" w:unhideWhenUsed="1"/>
+    <w:lsdException w:name="HTML Sample" w:semiHidden="1" w:unhideWhenUsed="1"/>
+    <w:lsdException w:name="HTML Typewriter" w:semiHidden="1" w:unhideWhenUsed="1"/>
+    <w:lsdException w:name="HTML Variable" w:semiHidden="1" w:unhideWhenUsed="1"/>
+    <w:lsdException w:name="Normal Table" w:semiHidden="1" w:unhideWhenUsed="1"/>
+    <w:lsdException w:name="annotation subject" w:semiHidden="1" w:unhideWhenUsed="1"/>
+    <w:lsdException w:name="No List" w:semiHidden="1" w:unhideWhenUsed="1"/>
+    <w:lsdException w:name="Outline List 1" w:semiHidden="1" w:unhideWhenUsed="1"/>
+    <w:lsdException w:name="Outline List 2" w:semiHidden="1" w:unhideWhenUsed="1"/>
+    <w:lsdException w:name="Outline List 3" w:semiHidden="1" w:unhideWhenUsed="1"/>
+    <w:lsdException w:name="Table Simple 1" w:semiHidden="1" w:unhideWhenUsed="1"/>
+    <w:lsdException w:name="Table Simple 2" w:semiHidden="1" w:unhideWhenUsed="1"/>
+    <w:lsdException w:name="Table Simple 3" w:semiHidden="1" w:unhideWhenUsed="1"/>
+    <w:lsdException w:name="Table Classic 1" w:semiHidden="1" w:unhideWhenUsed="1"/>
+    <w:lsdException w:name="Table Classic 2" w:semiHidden="1" w:unhideWhenUsed="1"/>
+    <w:lsdException w:name="Table Classic 3" w:semiHidden="1" w:unhideWhenUsed="1"/>
+    <w:lsdException w:name="Table Classic 4" w:semiHidden="1" w:unhideWhenUsed="1"/>
+    <w:lsdException w:name="Table Colorful 1" w:semiHidden="1" w:unhideWhenUsed="1"/>
+    <w:lsdException w:name="Table Colorful 2" w:semiHidden="1" w:unhideWhenUsed="1"/>
+    <w:lsdException w:name="Table Colorful 3" w:semiHidden="1" w:unhideWhenUsed="1"/>
+    <w:lsdException w:name="Table Columns 1" w:semiHidden="1" w:unhideWhenUsed="1"/>
+    <w:lsdException w:name="Table Columns 2" w:semiHidden="1" w:unhideWhenUsed="1"/>
+    <w:lsdException w:name="Table Columns 3" w:semiHidden="1" w:unhideWhenUsed="1"/>
+    <w:lsdException w:name="Table Columns 4" w:semiHidden="1" w:unhideWhenUsed="1"/>
+    <w:lsdException w:name="Table Columns 5" w:semiHidden="1" w:unhideWhenUsed="1"/>
+    <w:lsdException w:name="Table Grid 1" w:semiHidden="1" w:unhideWhenUsed="1"/>
+    <w:lsdException w:name="Table Grid 2" w:semiHidden="1" w:unhideWhenUsed="1"/>
+    <w:lsdException w:name="Table Grid 3" w:semiHidden="1" w:unhideWhenUsed="1"/>
+    <w:lsdException w:name="Table Grid 4" w:semiHidden="1" w:unhideWhenUsed="1"/>
+    <w:lsdException w:name="Table Grid 5" w:semiHidden="1" w:unhideWhenUsed="1"/>
+    <w:lsdException w:name="Table Grid 6" w:semiHidden="1" w:unhideWhenUsed="1"/>
+    <w:lsdException w:name="Table Grid 7" w:semiHidden="1" w:unhideWhenUsed="1"/>
+    <w:lsdException w:name="Table Grid 8" w:semiHidden="1" w:unhideWhenUsed="1"/>
+    <w:lsdException w:name="Table List 1" w:semiHidden="1" w:unhideWhenUsed="1"/>
+    <w:lsdException w:name="Table List 2" w:semiHidden="1" w:unhideWhenUsed="1"/>
+    <w:lsdException w:name="Table List 3" w:semiHidden="1" w:unhideWhenUsed="1"/>
+    <w:lsdException w:name="Table List 4" w:semiHidden="1" w:unhideWhenUsed="1"/>
+    <w:lsdException w:name="Table List 5" w:semiHidden="1" w:unhideWhenUsed="1"/>
+    <w:lsdException w:name="Table List 6" w:semiHidden="1" w:unhideWhenUsed="1"/>
+    <w:lsdException w:name="Table List 7" w:semiHidden="1" w:unhideWhenUsed="1"/>
+    <w:lsdException w:name="Table List 8" w:semiHidden="1" w:unhideWhenUsed="1"/>
+    <w:lsdException w:name="Table 3D effects 1" w:semiHidden="1" w:unhideWhenUsed="1"/>
+    <w:lsdException w:name="Table 3D effects 2" w:semiHidden="1" w:unhideWhenUsed="1"/>
+    <w:lsdException w:name="Table 3D effects 3" w:semiHidden="1" w:unhideWhenUsed="1"/>
+    <w:lsdException w:name="Table Contemporary" w:semiHidden="1" w:unhideWhenUsed="1"/>
+    <w:lsdException w:name="Table Elegant" w:semiHidden="1" w:unhideWhenUsed="1"/>
+    <w:lsdException w:name="Table Professional" w:semiHidden="1" w:unhideWhenUsed="1"/>
+    <w:lsdException w:name="Table Subtle 1" w:semiHidden="1" w:unhideWhenUsed="1"/>
+    <w:lsdException w:name="Table Subtle 2" w:semiHidden="1" w:unhideWhenUsed="1"/>
+    <w:lsdException w:name="Table Web 1" w:semiHidden="1" w:unhideWhenUsed="1"/>
+    <w:lsdException w:name="Table Web 2" w:semiHidden="1" w:unhideWhenUsed="1"/>
+    <w:lsdException w:name="Table Web 3" w:semiHidden="1" w:unhideWhenUsed="1"/>
+    <w:lsdException w:name="Balloon Text" w:semiHidden="1" w:unhideWhenUsed="1"/>
+    <w:lsdException w:name="Table Grid" w:uiPriority="59"/>
+    <w:lsdException w:name="Table Theme" w:semiHidden="1" w:unhideWhenUsed="1"/>
+    <w:lsdException w:name="Placeholder Text" w:semiHidden="1"/>
+    <w:lsdException w:name="No Spacing" w:uiPriority="1" w:qFormat="1"/>
+    <w:lsdException w:name="Light Shading" w:uiPriority="60"/>
+    <w:lsdException w:name="Light List" w:uiPriority="61"/>
+    <w:lsdException w:name="Light Grid" w:uiPriority="62"/>
+    <w:lsdException w:name="Medium Shading 1" w:uiPriority="63"/>
+    <w:lsdException w:name="Medium Shading 2" w:uiPriority="64"/>
+    <w:lsdException w:name="Medium List 1" w:uiPriority="65"/>
+    <w:lsdException w:name="Medium List 2" w:uiPriority="66"/>
+    <w:lsdException w:name="Medium Grid 1" w:uiPriority="67"/>
+    <w:lsdException w:name="Medium Grid 2" w:uiPriority="68"/>
+    <w:lsdException w:name="Medium Grid 3" w:uiPriority="69"/>
+    <w:lsdException w:name="Dark List" w:uiPriority="70"/>
+    <w:lsdException w:name="Colorful Shading" w:uiPriority="71"/>
+    <w:lsdException w:name="Colorful List" w:uiPriority="72"/>
+    <w:lsdException w:name="Colorful Grid" w:uiPriority="73"/>
+    <w:lsdException w:name="Light Shading Accent 1" w:uiPriority="60"/>
+    <w:lsdException w:name="Light List Accent 1" w:uiPriority="61"/>
+    <w:lsdException w:name="Light Grid Accent 1" w:uiPriority="62"/>
+    <w:lsdException w:name="Medium Shading 1 Accent 1" w:uiPriority="63"/>
+    <w:lsdException w:name="Medium Shading 2 Accent 1" w:uiPriority="64"/>
+    <w:lsdException w:name="Medium List 1 Accent 1" w:uiPriority="65"/>
+    <w:lsdException w:name="Revision" w:semiHidden="1"/>
+    <w:lsdException w:name="List Paragraph" w:uiPriority="34" w:qFormat="1"/>
+    <w:lsdException w:name="Quote" w:uiPriority="29" w:qFormat="1"/>
+    <w:lsdException w:name="Intense Quote" w:uiPriority="30" w:qFormat="1"/>
+    <w:lsdException w:name="Medium List 2 Accent 1" w:uiPriority="66"/>
+    <w:lsdException w:name="Medium Grid 1 Accent 1" w:uiPriority="67"/>
+    <w:lsdException w:name="Medium Grid 2 Accent 1" w:uiPriority="68"/>
+    <w:lsdException w:name="Medium Grid 3 Accent 1" w:uiPriority="69"/>
+    <w:lsdException w:name="Dark List Accent 1" w:uiPriority="70"/>
+    <w:lsdException w:name="Colorful Shading Accent 1" w:uiPriority="71"/>
+    <w:lsdException w:name="Colorful List Accent 1" w:uiPriority="72"/>
+    <w:lsdException w:name="Colorful Grid Accent 1" w:uiPriority="73"/>
+    <w:lsdException w:name="Light Shading Accent 2" w:uiPriority="60"/>
+    <w:lsdException w:name="Light List Accent 2" w:uiPriority="61"/>
+    <w:lsdException w:name="Light Grid Accent 2" w:uiPriority="62"/>
+    <w:lsdException w:name="Medium Shading 1 Accent 2" w:uiPriority="63"/>
+    <w:lsdException w:name="Medium Shading 2 Accent 2" w:uiPriority="64"/>
+    <w:lsdException w:name="Medium List 1 Accent 2" w:uiPriority="65"/>
+    <w:lsdException w:name="Medium List 2 Accent 2" w:uiPriority="66"/>
+    <w:lsdException w:name="Medium Grid 1 Accent 2" w:uiPriority="67"/>
+    <w:lsdException w:name="Medium Grid 2 Accent 2" w:uiPriority="68"/>
+    <w:lsdException w:name="Medium Grid 3 Accent 2" w:uiPriority="69"/>
+    <w:lsdException w:name="Dark List Accent 2" w:uiPriority="70"/>
+    <w:lsdException w:name="Colorful Shading Accent 2" w:uiPriority="71"/>
+    <w:lsdException w:name="Colorful List Accent 2" w:uiPriority="72"/>
+    <w:lsdException w:name="Colorful Grid Accent 2" w:uiPriority="73"/>
+    <w:lsdException w:name="Light Shading Accent 3" w:uiPriority="60"/>
+    <w:lsdException w:name="Light List Accent 3" w:uiPriority="61"/>
+    <w:lsdException w:name="Light Grid Accent 3" w:uiPriority="62"/>
+    <w:lsdException w:name="Medium Shading 1 Accent 3" w:uiPriority="63"/>
+    <w:lsdException w:name="Medium Shading 2 Accent 3" w:uiPriority="64"/>
+    <w:lsdException w:name="Medium List 1 Accent 3" w:uiPriority="65"/>
+    <w:lsdException w:name="Medium List 2 Accent 3" w:uiPriority="66"/>
+    <w:lsdException w:name="Medium Grid 1 Accent 3" w:uiPriority="67"/>
+    <w:lsdException w:name="Medium Grid 2 Accent 3" w:uiPriority="68"/>
+    <w:lsdException w:name="Medium Grid 3 Accent 3" w:uiPriority="69"/>
+    <w:lsdException w:name="Dark List Accent 3" w:uiPriority="70"/>
+    <w:lsdException w:name="Colorful Shading Accent 3" w:uiPriority="71"/>
+    <w:lsdException w:name="Colorful List Accent 3" w:uiPriority="72"/>
+    <w:lsdException w:name="Colorful Grid Accent 3" w:uiPriority="73"/>
+    <w:lsdException w:name="Light Shading Accent 4" w:uiPriority="60"/>
+    <w:lsdException w:name="Light List Accent 4" w:uiPriority="61"/>
+    <w:lsdException w:name="Light Grid Accent 4" w:uiPriority="62"/>
+    <w:lsdException w:name="Medium Shading 1 Accent 4" w:uiPriority="63"/>
+    <w:lsdException w:name="Medium Shading 2 Accent 4" w:uiPriority="64"/>
+    <w:lsdException w:name="Medium List 1 Accent 4" w:uiPriority="65"/>
+    <w:lsdException w:name="Medium List 2 Accent 4" w:uiPriority="66"/>
+    <w:lsdException w:name="Medium Grid 1 Accent 4" w:uiPriority="67"/>
+    <w:lsdException w:name="Medium Grid 2 Accent 4" w:uiPriority="68"/>
+    <w:lsdException w:name="Medium Grid 3 Accent 4" w:uiPriority="69"/>
+    <w:lsdException w:name="Dark List Accent 4" w:uiPriority="70"/>
+    <w:lsdException w:name="Colorful Shading Accent 4" w:uiPriority="71"/>
+    <w:lsdException w:name="Colorful List Accent 4" w:uiPriority="72"/>
+    <w:lsdException w:name="Colorful Grid Accent 4" w:uiPriority="73"/>
+    <w:lsdException w:name="Light Shading Accent 5" w:uiPriority="60"/>
+    <w:lsdException w:name="Light List Accent 5" w:uiPriority="61"/>
+    <w:lsdException w:name="Light Grid Accent 5" w:uiPriority="62"/>
+    <w:lsdException w:name="Medium Shading 1 Accent 5" w:uiPriority="63"/>
+    <w:lsdException w:name="Medium Shading 2 Accent 5" w:uiPriority="64"/>
+    <w:lsdException w:name="Medium List 1 Accent 5" w:uiPriority="65"/>
+    <w:lsdException w:name="Medium List 2 Accent 5" w:uiPriority="66"/>
+    <w:lsdException w:name="Medium Grid 1 Accent 5" w:uiPriority="67"/>
+    <w:lsdException w:name="Medium Grid 2 Accent 5" w:uiPriority="68"/>
+    <w:lsdException w:name="Medium Grid 3 Accent 5" w:uiPriority="69"/>
+    <w:lsdException w:name="Dark List Accent 5" w:uiPriority="70"/>
+    <w:lsdException w:name="Colorful Shading Accent 5" w:uiPriority="71"/>
+    <w:lsdException w:name="Colorful List Accent 5" w:uiPriority="72"/>
+    <w:lsdException w:name="Colorful Grid Accent 5" w:uiPriority="73"/>
+    <w:lsdException w:name="Light Shading Accent 6" w:uiPriority="60"/>
+    <w:lsdException w:name="Light List Accent 6" w:uiPriority="61"/>
+    <w:lsdException w:name="Light Grid Accent 6" w:uiPriority="62"/>
+    <w:lsdException w:name="Medium Shading 1 Accent 6" w:uiPriority="63"/>
+    <w:lsdException w:name="Medium Shading 2 Accent 6" w:uiPriority="64"/>
+    <w:lsdException w:name="Medium List 1 Accent 6" w:uiPriority="65"/>
+    <w:lsdException w:name="Medium List 2 Accent 6" w:uiPriority="66"/>
+    <w:lsdException w:name="Medium Grid 1 Accent 6" w:uiPriority="67"/>
+    <w:lsdException w:name="Medium Grid 2 Accent 6" w:uiPriority="68"/>
+    <w:lsdException w:name="Medium Grid 3 Accent 6" w:uiPriority="69"/>
+    <w:lsdException w:name="Dark List Accent 6" w:uiPriority="70"/>
+    <w:lsdException w:name="Colorful Shading Accent 6" w:uiPriority="71"/>
+    <w:lsdException w:name="Colorful List Accent 6" w:uiPriority="72"/>
+    <w:lsdException w:name="Colorful Grid Accent 6" w:uiPriority="73"/>
+    <w:lsdException w:name="Subtle Emphasis" w:uiPriority="19" w:qFormat="1"/>
+    <w:lsdException w:name="Intense Emphasis" w:uiPriority="21" w:qFormat="1"/>
+    <w:lsdException w:name="Subtle Reference" w:uiPriority="31" w:qFormat="1"/>
+    <w:lsdException w:name="Intense Reference" w:uiPriority="32" w:qFormat="1"/>
+    <w:lsdException w:name="Book Title" w:uiPriority="33" w:qFormat="1"/>
+    <w:lsdException w:name="Bibliography" w:semiHidden="1" w:uiPriority="37" w:unhideWhenUsed="1"/>
+    <w:lsdException w:name="TOC Heading" w:semiHidden="1" w:uiPriority="39" w:unhideWhenUsed="1" w:qFormat="1"/>
+    <w:lsdException w:name="Grid Table 2" w:semiHidden="1" w:unhideWhenUsed="1"/>
+    <w:lsdException w:name="Grid Table 3" w:semiHidden="1" w:unhideWhenUsed="1"/>
+    <w:lsdException w:name="Grid Table 4" w:uiPriority="49"/>
+    <w:lsdException w:name="Grid Table 5 Dark" w:uiPriority="50"/>
+    <w:lsdException w:name="Grid Table 6 Colorful" w:uiPriority="51"/>
+    <w:lsdException w:name="Grid Table 7 Colorful" w:uiPriority="52"/>
+    <w:lsdException w:name="Grid Table 1 Light Accent 1" w:uiPriority="46"/>
+    <w:lsdException w:name="Grid Table 2 Accent 1" w:uiPriority="47"/>
+    <w:lsdException w:name="Grid Table 3 Accent 1" w:uiPriority="48"/>
+    <w:lsdException w:name="Grid Table 4 Accent 1" w:uiPriority="49"/>
+    <w:lsdException w:name="Grid Table 5 Dark Accent 1" w:uiPriority="50"/>
+    <w:lsdException w:name="Grid Table 6 Colorful Accent 1" w:uiPriority="51"/>
+    <w:lsdException w:name="Grid Table 7 Colorful Accent 1" w:uiPriority="52"/>
+    <w:lsdException w:name="Grid Table 1 Light Accent 2" w:uiPriority="46"/>
+    <w:lsdException w:name="Grid Table 2 Accent 2" w:uiPriority="47"/>
+    <w:lsdException w:name="Grid Table 3 Accent 2" w:uiPriority="48"/>
+    <w:lsdException w:name="Grid Table 4 Accent 2" w:uiPriority="49"/>
+    <w:lsdException w:name="Grid Table 5 Dark Accent 2" w:uiPriority="50"/>
+    <w:lsdException w:name="Grid Table 6 Colorful Accent 2" w:uiPriority="51"/>
+    <w:lsdException w:name="Grid Table 7 Colorful Accent 2" w:uiPriority="52"/>
+    <w:lsdException w:name="Grid Table 1 Light Accent 3" w:uiPriority="46"/>
+    <w:lsdException w:name="Grid Table 2 Accent 3" w:uiPriority="47"/>
+    <w:lsdException w:name="Grid Table 3 Accent 3" w:uiPriority="48"/>
+    <w:lsdException w:name="Grid Table 4 Accent 3" w:uiPriority="49"/>
+    <w:lsdException w:name="Grid Table 5 Dark Accent 3" w:uiPriority="50"/>
+    <w:lsdException w:name="Grid Table 6 Colorful Accent 3" w:uiPriority="51"/>
+    <w:lsdException w:name="Grid Table 7 Colorful Accent 3" w:uiPriority="52"/>
+    <w:lsdException w:name="Grid Table 1 Light Accent 4" w:uiPriority="46"/>
+    <w:lsdException w:name="Grid Table 2 Accent 4" w:uiPriority="47"/>
+    <w:lsdException w:name="Grid Table 3 Accent 4" w:uiPriority="48"/>
+    <w:lsdException w:name="Grid Table 4 Accent 4" w:uiPriority="49"/>
+    <w:lsdException w:name="Grid Table 5 Dark Accent 4" w:uiPriority="50"/>
+    <w:lsdException w:name="Grid Table 6 Colorful Accent 4" w:uiPriority="51"/>
+    <w:lsdException w:name="Grid Table 7 Colorful Accent 4" w:uiPriority="52"/>
+    <w:lsdException w:name="Grid Table 1 Light Accent 5" w:uiPriority="46"/>
+    <w:lsdException w:name="Grid Table 2 Accent 5" w:uiPriority="47"/>
+    <w:lsdException w:name="Grid Table 3 Accent 5" w:uiPriority="48"/>
+    <w:lsdException w:name="Grid Table 4 Accent 5" w:uiPriority="49"/>
+    <w:lsdException w:name="Grid Table 5 Dark Accent 5" w:uiPriority="50"/>
+    <w:lsdException w:name="Grid Table 6 Colorful Accent 5" w:uiPriority="51"/>
+    <w:lsdException w:name="Grid Table 7 Colorful Accent 5" w:uiPriority="52"/>
+    <w:lsdException w:name="Grid Table 1 Light Accent 6" w:uiPriority="46"/>
+    <w:lsdException w:name="Grid Table 2 Accent 6" w:uiPriority="47"/>
+    <w:lsdException w:name="Grid Table 3 Accent 6" w:uiPriority="48"/>
+    <w:lsdException w:name="Grid Table 4 Accent 6" w:uiPriority="49"/>
+    <w:lsdException w:name="Grid Table 5 Dark Accent 6" w:uiPriority="50"/>
+    <w:lsdException w:name="Grid Table 6 Colorful Accent 6" w:uiPriority="51"/>
+    <w:lsdException w:name="Grid Table 7 Colorful Accent 6" w:uiPriority="52"/>
+    <w:lsdException w:name="List Table 1 Light" w:uiPriority="46"/>
+    <w:lsdException w:name="List Table 2" w:uiPriority="47"/>
+    <w:lsdException w:name="List Table 3" w:uiPriority="48"/>
+    <w:lsdException w:name="List Table 4" w:uiPriority="49"/>
+    <w:lsdException w:name="List Table 5 Dark" w:uiPriority="50"/>
+    <w:lsdException w:name="List Table 6 Colorful" w:uiPriority="51"/>
+    <w:lsdException w:name="List Table 7 Colorful" w:uiPriority="52"/>
+    <w:lsdException w:name="List Table 1 Light Accent 1" w:uiPriority="46"/>
+    <w:lsdException w:name="List Table 2 Accent 1" w:uiPriority="47"/>
+    <w:lsdException w:name="List Table 3 Accent 1" w:uiPriority="48"/>
+    <w:lsdException w:name="List Table 4 Accent 1" w:uiPriority="49"/>
+    <w:lsdException w:name="List Table 5 Dark Accent 1" w:uiPriority="50"/>
+    <w:lsdException w:name="List Table 6 Colorful Accent 1" w:uiPriority="51"/>
+    <w:lsdException w:name="List Table 7 Colorful Accent 1" w:uiPriority="52"/>
+    <w:lsdException w:name="List Table 1 Light Accent 2" w:uiPriority="46"/>
+    <w:lsdException w:name="List Table 2 Accent 2" w:uiPriority="47"/>
+    <w:lsdException w:name="List Table 3 Accent 2" w:uiPriority="48"/>
+    <w:lsdException w:name="List Table 4 Accent 2" w:uiPriority="49"/>
+    <w:lsdException w:name="List Table 5 Dark Accent 2" w:uiPriority="50"/>
+    <w:lsdException w:name="List Table 6 Colorful Accent 2" w:uiPriority="51"/>
+    <w:lsdException w:name="List Table 7 Colorful Accent 2" w:uiPriority="52"/>
+    <w:lsdException w:name="List Table 1 Light Accent 3" w:uiPriority="46"/>
+    <w:lsdException w:name="List Table 2 Accent 3" w:uiPriority="47"/>
+    <w:lsdException w:name="List Table 3 Accent 3" w:uiPriority="48"/>
+    <w:lsdException w:name="List Table 4 Accent 3" w:uiPriority="49"/>
+    <w:lsdException w:name="List Table 5 Dark Accent 3" w:uiPriority="50"/>
+    <w:lsdException w:name="List Table 6 Colorful Accent 3" w:uiPriority="51"/>
+    <w:lsdException w:name="List Table 7 Colorful Accent 3" w:uiPriority="52"/>
+    <w:lsdException w:name="List Table 1 Light Accent 4" w:uiPriority="46"/>
+    <w:lsdException w:name="List Table 2 Accent 4" w:uiPriority="47"/>
+    <w:lsdException w:name="List Table 3 Accent 4" w:uiPriority="48"/>
+    <w:lsdException w:name="List Table 4 Accent 4" w:uiPriority="49"/>
+    <w:lsdException w:name="List Table 5 Dark Accent 4" w:uiPriority="50"/>
+    <w:lsdException w:name="List Table 6 Colorful Accent 4" w:uiPriority="51"/>
+    <w:lsdException w:name="List Table 7 Colorful Accent 4" w:uiPriority="52"/>
+    <w:lsdException w:name="List Table 1 Light Accent 5" w:uiPriority="46"/>
+    <w:lsdException w:name="List Table 2 Accent 5" w:uiPriority="47"/>
+    <w:lsdException w:name="List Table 3 Accent 5" w:uiPriority="48"/>
+    <w:lsdException w:name="List Table 4 Accent 5" w:uiPriority="49"/>
+    <w:lsdException w:name="List Table 5 Dark Accent 5" w:uiPriority="50"/>
+    <w:lsdException w:name="List Table 6 Colorful Accent 5" w:uiPriority="51"/>
+    <w:lsdException w:name="List Table 7 Colorful Accent 5" w:uiPriority="52"/>
+    <w:lsdException w:name="List Table 1 Light Accent 6" w:uiPriority="46"/>
+    <w:lsdException w:name="List Table 2 Accent 6" w:uiPriority="47"/>
+    <w:lsdException w:name="List Table 3 Accent 6" w:uiPriority="48"/>
+    <w:lsdException w:name="List Table 4 Accent 6" w:uiPriority="49"/>
+    <w:lsdException w:name="List Table 5 Dark Accent 6" w:uiPriority="50"/>
+    <w:lsdException w:name="List Table 6 Colorful Accent 6" w:uiPriority="51"/>
+    <w:lsdException w:name="List Table 7 Colorful Accent 6" w:uiPriority="52"/>
+    <w:lsdException w:name="Mention" w:semiHidden="1" w:unhideWhenUsed="1"/>
+    <w:lsdException w:name="Smart Hyperlink" w:semiHidden="1" w:unhideWhenUsed="1"/>
   </w:latentStyles>
   <w:style w:type="paragraph" w:default="1" w:styleId="Normal">
     <w:name w:val="Normal"/>

</xml_diff>